<commit_message>
updated lab 06 folder
</commit_message>
<xml_diff>
--- a/week 06/lab 06/In-class-lab.docx
+++ b/week 06/lab 06/In-class-lab.docx
@@ -129,11 +129,15 @@
       <w:pPr>
         <w:spacing w:after="0" w:line="259" w:lineRule="auto"/>
         <w:ind w:left="0" w:right="3" w:firstLine="0"/>
-        <w:rPr>
-          <w:b/>
-          <w:bCs/>
-        </w:rPr>
-      </w:pPr>
+      </w:pPr>
+      <w:hyperlink r:id="rId6" w:history="1">
+        <w:r>
+          <w:rPr>
+            <w:rStyle w:val="Hyperlink"/>
+          </w:rPr>
+          <w:t>https://github.com/veejask-41/210554M-CS-2023-Data_Structures_And_Algorithms/tree/main/week%2006/lab%2006</w:t>
+        </w:r>
+      </w:hyperlink>
     </w:p>
     <w:p>
       <w:pPr>
@@ -852,6 +856,7 @@
         <w:rPr>
           <w:rFonts w:ascii="Courier New" w:hAnsi="Courier New" w:cs="Courier New"/>
         </w:rPr>
+        <w:lastRenderedPageBreak/>
         <w:t xml:space="preserve">        if (</w:t>
       </w:r>
       <w:proofErr w:type="spellStart"/>
@@ -904,7 +909,6 @@
         <w:rPr>
           <w:rFonts w:ascii="Courier New" w:hAnsi="Courier New" w:cs="Courier New"/>
         </w:rPr>
-        <w:lastRenderedPageBreak/>
         <w:t xml:space="preserve">            </w:t>
       </w:r>
       <w:proofErr w:type="spellStart"/>
@@ -2118,80 +2122,6 @@
           <w:rFonts w:ascii="Courier New" w:hAnsi="Courier New" w:cs="Courier New"/>
         </w:rPr>
         <w:t>(60</w:t>
-      </w:r>
-      <w:proofErr w:type="gramStart"/>
-      <w:r>
-        <w:rPr>
-          <w:rFonts w:ascii="Courier New" w:hAnsi="Courier New" w:cs="Courier New"/>
-        </w:rPr>
-        <w:t>);</w:t>
-      </w:r>
-      <w:proofErr w:type="gramEnd"/>
-    </w:p>
-    <w:p>
-      <w:pPr>
-        <w:spacing w:after="0" w:line="259" w:lineRule="auto"/>
-        <w:ind w:left="0" w:right="3" w:firstLine="0"/>
-        <w:rPr>
-          <w:rFonts w:ascii="Courier New" w:hAnsi="Courier New" w:cs="Courier New"/>
-        </w:rPr>
-      </w:pPr>
-      <w:r>
-        <w:rPr>
-          <w:rFonts w:ascii="Courier New" w:hAnsi="Courier New" w:cs="Courier New"/>
-        </w:rPr>
-        <w:t xml:space="preserve">    </w:t>
-      </w:r>
-      <w:proofErr w:type="spellStart"/>
-      <w:r>
-        <w:rPr>
-          <w:rFonts w:ascii="Courier New" w:hAnsi="Courier New" w:cs="Courier New"/>
-        </w:rPr>
-        <w:t>myStack.push</w:t>
-      </w:r>
-      <w:proofErr w:type="spellEnd"/>
-      <w:r>
-        <w:rPr>
-          <w:rFonts w:ascii="Courier New" w:hAnsi="Courier New" w:cs="Courier New"/>
-        </w:rPr>
-        <w:t>(70</w:t>
-      </w:r>
-      <w:proofErr w:type="gramStart"/>
-      <w:r>
-        <w:rPr>
-          <w:rFonts w:ascii="Courier New" w:hAnsi="Courier New" w:cs="Courier New"/>
-        </w:rPr>
-        <w:t>);</w:t>
-      </w:r>
-      <w:proofErr w:type="gramEnd"/>
-    </w:p>
-    <w:p>
-      <w:pPr>
-        <w:spacing w:after="0" w:line="259" w:lineRule="auto"/>
-        <w:ind w:left="0" w:right="3" w:firstLine="0"/>
-        <w:rPr>
-          <w:rFonts w:ascii="Courier New" w:hAnsi="Courier New" w:cs="Courier New"/>
-        </w:rPr>
-      </w:pPr>
-      <w:r>
-        <w:rPr>
-          <w:rFonts w:ascii="Courier New" w:hAnsi="Courier New" w:cs="Courier New"/>
-        </w:rPr>
-        <w:t xml:space="preserve">    </w:t>
-      </w:r>
-      <w:proofErr w:type="spellStart"/>
-      <w:r>
-        <w:rPr>
-          <w:rFonts w:ascii="Courier New" w:hAnsi="Courier New" w:cs="Courier New"/>
-        </w:rPr>
-        <w:t>myStack.push</w:t>
-      </w:r>
-      <w:proofErr w:type="spellEnd"/>
-      <w:r>
-        <w:rPr>
-          <w:rFonts w:ascii="Courier New" w:hAnsi="Courier New" w:cs="Courier New"/>
-        </w:rPr>
-        <w:t>(80</w:t>
       </w:r>
       <w:proofErr w:type="gramStart"/>
       <w:r>
@@ -2229,6 +2159,80 @@
         <w:rPr>
           <w:rFonts w:ascii="Courier New" w:hAnsi="Courier New" w:cs="Courier New"/>
         </w:rPr>
+        <w:t>(70</w:t>
+      </w:r>
+      <w:proofErr w:type="gramStart"/>
+      <w:r>
+        <w:rPr>
+          <w:rFonts w:ascii="Courier New" w:hAnsi="Courier New" w:cs="Courier New"/>
+        </w:rPr>
+        <w:t>);</w:t>
+      </w:r>
+      <w:proofErr w:type="gramEnd"/>
+    </w:p>
+    <w:p>
+      <w:pPr>
+        <w:spacing w:after="0" w:line="259" w:lineRule="auto"/>
+        <w:ind w:left="0" w:right="3" w:firstLine="0"/>
+        <w:rPr>
+          <w:rFonts w:ascii="Courier New" w:hAnsi="Courier New" w:cs="Courier New"/>
+        </w:rPr>
+      </w:pPr>
+      <w:r>
+        <w:rPr>
+          <w:rFonts w:ascii="Courier New" w:hAnsi="Courier New" w:cs="Courier New"/>
+        </w:rPr>
+        <w:t xml:space="preserve">    </w:t>
+      </w:r>
+      <w:proofErr w:type="spellStart"/>
+      <w:r>
+        <w:rPr>
+          <w:rFonts w:ascii="Courier New" w:hAnsi="Courier New" w:cs="Courier New"/>
+        </w:rPr>
+        <w:t>myStack.push</w:t>
+      </w:r>
+      <w:proofErr w:type="spellEnd"/>
+      <w:r>
+        <w:rPr>
+          <w:rFonts w:ascii="Courier New" w:hAnsi="Courier New" w:cs="Courier New"/>
+        </w:rPr>
+        <w:t>(80</w:t>
+      </w:r>
+      <w:proofErr w:type="gramStart"/>
+      <w:r>
+        <w:rPr>
+          <w:rFonts w:ascii="Courier New" w:hAnsi="Courier New" w:cs="Courier New"/>
+        </w:rPr>
+        <w:t>);</w:t>
+      </w:r>
+      <w:proofErr w:type="gramEnd"/>
+    </w:p>
+    <w:p>
+      <w:pPr>
+        <w:spacing w:after="0" w:line="259" w:lineRule="auto"/>
+        <w:ind w:left="0" w:right="3" w:firstLine="0"/>
+        <w:rPr>
+          <w:rFonts w:ascii="Courier New" w:hAnsi="Courier New" w:cs="Courier New"/>
+        </w:rPr>
+      </w:pPr>
+      <w:r>
+        <w:rPr>
+          <w:rFonts w:ascii="Courier New" w:hAnsi="Courier New" w:cs="Courier New"/>
+        </w:rPr>
+        <w:t xml:space="preserve">    </w:t>
+      </w:r>
+      <w:proofErr w:type="spellStart"/>
+      <w:r>
+        <w:rPr>
+          <w:rFonts w:ascii="Courier New" w:hAnsi="Courier New" w:cs="Courier New"/>
+        </w:rPr>
+        <w:t>myStack.push</w:t>
+      </w:r>
+      <w:proofErr w:type="spellEnd"/>
+      <w:r>
+        <w:rPr>
+          <w:rFonts w:ascii="Courier New" w:hAnsi="Courier New" w:cs="Courier New"/>
+        </w:rPr>
         <w:t>(90</w:t>
       </w:r>
       <w:proofErr w:type="gramStart"/>
@@ -2809,6 +2813,21 @@
         </w:rPr>
         <w:t xml:space="preserve"> = </w:t>
       </w:r>
+    </w:p>
+    <w:p>
+      <w:pPr>
+        <w:spacing w:after="0" w:line="259" w:lineRule="auto"/>
+        <w:ind w:left="0" w:right="3" w:firstLine="0"/>
+        <w:rPr>
+          <w:rFonts w:ascii="Courier New" w:hAnsi="Courier New" w:cs="Courier New"/>
+        </w:rPr>
+      </w:pPr>
+      <w:r>
+        <w:rPr>
+          <w:rFonts w:ascii="Courier New" w:hAnsi="Courier New" w:cs="Courier New"/>
+        </w:rPr>
+        <w:t xml:space="preserve">    </w:t>
+      </w:r>
       <w:proofErr w:type="gramStart"/>
       <w:r>
         <w:rPr>
@@ -2843,7 +2862,34 @@
         <w:rPr>
           <w:rFonts w:ascii="Courier New" w:hAnsi="Courier New" w:cs="Courier New"/>
         </w:rPr>
-        <w:t xml:space="preserve"> - </w:t>
+        <w:t xml:space="preserve"> </w:t>
+      </w:r>
+      <w:r>
+        <w:rPr>
+          <w:rFonts w:ascii="Courier New" w:hAnsi="Courier New" w:cs="Courier New"/>
+        </w:rPr>
+        <w:t>–</w:t>
+      </w:r>
+      <w:r>
+        <w:rPr>
+          <w:rFonts w:ascii="Courier New" w:hAnsi="Courier New" w:cs="Courier New"/>
+        </w:rPr>
+        <w:t xml:space="preserve"> </w:t>
+      </w:r>
+    </w:p>
+    <w:p>
+      <w:pPr>
+        <w:spacing w:after="0" w:line="259" w:lineRule="auto"/>
+        <w:ind w:left="0" w:right="3" w:firstLine="0"/>
+        <w:rPr>
+          <w:rFonts w:ascii="Courier New" w:hAnsi="Courier New" w:cs="Courier New"/>
+        </w:rPr>
+      </w:pPr>
+      <w:r>
+        <w:rPr>
+          <w:rFonts w:ascii="Courier New" w:hAnsi="Courier New" w:cs="Courier New"/>
+        </w:rPr>
+        <w:t xml:space="preserve">    </w:t>
       </w:r>
       <w:proofErr w:type="spellStart"/>
       <w:r>
@@ -2853,11 +2899,19 @@
         <w:t>start_time</w:t>
       </w:r>
       <w:proofErr w:type="spellEnd"/>
-      <w:r>
-        <w:rPr>
-          <w:rFonts w:ascii="Courier New" w:hAnsi="Courier New" w:cs="Courier New"/>
-        </w:rPr>
-        <w:t>).count();</w:t>
+      <w:proofErr w:type="gramStart"/>
+      <w:r>
+        <w:rPr>
+          <w:rFonts w:ascii="Courier New" w:hAnsi="Courier New" w:cs="Courier New"/>
+        </w:rPr>
+        <w:t>).count</w:t>
+      </w:r>
+      <w:proofErr w:type="gramEnd"/>
+      <w:r>
+        <w:rPr>
+          <w:rFonts w:ascii="Courier New" w:hAnsi="Courier New" w:cs="Courier New"/>
+        </w:rPr>
+        <w:t>();</w:t>
       </w:r>
     </w:p>
     <w:p>
@@ -3013,6 +3067,9 @@
         <w:jc w:val="left"/>
       </w:pPr>
       <w:r>
+        <w:rPr>
+          <w:noProof/>
+        </w:rPr>
         <w:drawing>
           <wp:inline distT="0" distB="0" distL="0" distR="0" wp14:anchorId="0EDF0034" wp14:editId="055C7622">
             <wp:extent cx="5946140" cy="922020"/>
@@ -3029,7 +3086,7 @@
                     <pic:cNvPicPr/>
                   </pic:nvPicPr>
                   <pic:blipFill>
-                    <a:blip r:embed="rId6"/>
+                    <a:blip r:embed="rId7"/>
                     <a:stretch>
                       <a:fillRect/>
                     </a:stretch>
@@ -3334,6 +3391,7 @@
         <w:rPr>
           <w:rFonts w:ascii="Courier New" w:hAnsi="Courier New" w:cs="Courier New"/>
         </w:rPr>
+        <w:lastRenderedPageBreak/>
         <w:t>{</w:t>
       </w:r>
     </w:p>
@@ -4446,6 +4504,7 @@
         <w:rPr>
           <w:rFonts w:ascii="Courier New" w:hAnsi="Courier New" w:cs="Courier New"/>
         </w:rPr>
+        <w:lastRenderedPageBreak/>
         <w:t xml:space="preserve">    }</w:t>
       </w:r>
     </w:p>
@@ -4472,32 +4531,1380 @@
         <w:rPr>
           <w:rFonts w:ascii="Courier New" w:hAnsi="Courier New" w:cs="Courier New"/>
         </w:rPr>
+        <w:t xml:space="preserve">    // finding the top element</w:t>
+      </w:r>
+    </w:p>
+    <w:p>
+      <w:pPr>
+        <w:spacing w:after="0" w:line="259" w:lineRule="auto"/>
+        <w:ind w:left="0" w:firstLine="0"/>
+        <w:jc w:val="left"/>
+        <w:rPr>
+          <w:rFonts w:ascii="Courier New" w:hAnsi="Courier New" w:cs="Courier New"/>
+        </w:rPr>
+      </w:pPr>
+      <w:r>
+        <w:rPr>
+          <w:rFonts w:ascii="Courier New" w:hAnsi="Courier New" w:cs="Courier New"/>
+        </w:rPr>
+        <w:t xml:space="preserve">    int </w:t>
+      </w:r>
+      <w:proofErr w:type="spellStart"/>
+      <w:proofErr w:type="gramStart"/>
+      <w:r>
+        <w:rPr>
+          <w:rFonts w:ascii="Courier New" w:hAnsi="Courier New" w:cs="Courier New"/>
+        </w:rPr>
+        <w:t>stackTop</w:t>
+      </w:r>
+      <w:proofErr w:type="spellEnd"/>
+      <w:r>
+        <w:rPr>
+          <w:rFonts w:ascii="Courier New" w:hAnsi="Courier New" w:cs="Courier New"/>
+        </w:rPr>
+        <w:t>(</w:t>
+      </w:r>
+      <w:proofErr w:type="gramEnd"/>
+      <w:r>
+        <w:rPr>
+          <w:rFonts w:ascii="Courier New" w:hAnsi="Courier New" w:cs="Courier New"/>
+        </w:rPr>
+        <w:t>)</w:t>
+      </w:r>
+    </w:p>
+    <w:p>
+      <w:pPr>
+        <w:spacing w:after="0" w:line="259" w:lineRule="auto"/>
+        <w:ind w:left="0" w:firstLine="0"/>
+        <w:jc w:val="left"/>
+        <w:rPr>
+          <w:rFonts w:ascii="Courier New" w:hAnsi="Courier New" w:cs="Courier New"/>
+        </w:rPr>
+      </w:pPr>
+      <w:r>
+        <w:rPr>
+          <w:rFonts w:ascii="Courier New" w:hAnsi="Courier New" w:cs="Courier New"/>
+        </w:rPr>
+        <w:t xml:space="preserve">    {</w:t>
+      </w:r>
+    </w:p>
+    <w:p>
+      <w:pPr>
+        <w:spacing w:after="0" w:line="259" w:lineRule="auto"/>
+        <w:ind w:left="0" w:firstLine="0"/>
+        <w:jc w:val="left"/>
+        <w:rPr>
+          <w:rFonts w:ascii="Courier New" w:hAnsi="Courier New" w:cs="Courier New"/>
+        </w:rPr>
+      </w:pPr>
+      <w:r>
+        <w:rPr>
+          <w:rFonts w:ascii="Courier New" w:hAnsi="Courier New" w:cs="Courier New"/>
+        </w:rPr>
+        <w:t xml:space="preserve">        if (</w:t>
+      </w:r>
+      <w:proofErr w:type="spellStart"/>
+      <w:proofErr w:type="gramStart"/>
+      <w:r>
+        <w:rPr>
+          <w:rFonts w:ascii="Courier New" w:hAnsi="Courier New" w:cs="Courier New"/>
+        </w:rPr>
+        <w:t>isEmpty</w:t>
+      </w:r>
+      <w:proofErr w:type="spellEnd"/>
+      <w:r>
+        <w:rPr>
+          <w:rFonts w:ascii="Courier New" w:hAnsi="Courier New" w:cs="Courier New"/>
+        </w:rPr>
+        <w:t>(</w:t>
+      </w:r>
+      <w:proofErr w:type="gramEnd"/>
+      <w:r>
+        <w:rPr>
+          <w:rFonts w:ascii="Courier New" w:hAnsi="Courier New" w:cs="Courier New"/>
+        </w:rPr>
+        <w:t>))</w:t>
+      </w:r>
+    </w:p>
+    <w:p>
+      <w:pPr>
+        <w:spacing w:after="0" w:line="259" w:lineRule="auto"/>
+        <w:ind w:left="0" w:firstLine="0"/>
+        <w:jc w:val="left"/>
+        <w:rPr>
+          <w:rFonts w:ascii="Courier New" w:hAnsi="Courier New" w:cs="Courier New"/>
+        </w:rPr>
+      </w:pPr>
+      <w:r>
+        <w:rPr>
+          <w:rFonts w:ascii="Courier New" w:hAnsi="Courier New" w:cs="Courier New"/>
+        </w:rPr>
+        <w:t xml:space="preserve">        {</w:t>
+      </w:r>
+    </w:p>
+    <w:p>
+      <w:pPr>
+        <w:spacing w:after="0" w:line="259" w:lineRule="auto"/>
+        <w:ind w:left="0" w:firstLine="0"/>
+        <w:jc w:val="left"/>
+        <w:rPr>
+          <w:rFonts w:ascii="Courier New" w:hAnsi="Courier New" w:cs="Courier New"/>
+        </w:rPr>
+      </w:pPr>
+      <w:r>
+        <w:rPr>
+          <w:rFonts w:ascii="Courier New" w:hAnsi="Courier New" w:cs="Courier New"/>
+        </w:rPr>
+        <w:t xml:space="preserve">            </w:t>
+      </w:r>
+      <w:proofErr w:type="spellStart"/>
+      <w:r>
+        <w:rPr>
+          <w:rFonts w:ascii="Courier New" w:hAnsi="Courier New" w:cs="Courier New"/>
+        </w:rPr>
+        <w:t>cout</w:t>
+      </w:r>
+      <w:proofErr w:type="spellEnd"/>
+      <w:r>
+        <w:rPr>
+          <w:rFonts w:ascii="Courier New" w:hAnsi="Courier New" w:cs="Courier New"/>
+        </w:rPr>
+        <w:t xml:space="preserve"> &lt;&lt; "Stack is empty" &lt;&lt; </w:t>
+      </w:r>
+      <w:proofErr w:type="spellStart"/>
+      <w:proofErr w:type="gramStart"/>
+      <w:r>
+        <w:rPr>
+          <w:rFonts w:ascii="Courier New" w:hAnsi="Courier New" w:cs="Courier New"/>
+        </w:rPr>
+        <w:t>endl</w:t>
+      </w:r>
+      <w:proofErr w:type="spellEnd"/>
+      <w:r>
+        <w:rPr>
+          <w:rFonts w:ascii="Courier New" w:hAnsi="Courier New" w:cs="Courier New"/>
+        </w:rPr>
+        <w:t>;</w:t>
+      </w:r>
+      <w:proofErr w:type="gramEnd"/>
+    </w:p>
+    <w:p>
+      <w:pPr>
+        <w:spacing w:after="0" w:line="259" w:lineRule="auto"/>
+        <w:ind w:left="0" w:firstLine="0"/>
+        <w:jc w:val="left"/>
+        <w:rPr>
+          <w:rFonts w:ascii="Courier New" w:hAnsi="Courier New" w:cs="Courier New"/>
+        </w:rPr>
+      </w:pPr>
+      <w:r>
+        <w:rPr>
+          <w:rFonts w:ascii="Courier New" w:hAnsi="Courier New" w:cs="Courier New"/>
+        </w:rPr>
+        <w:t xml:space="preserve">            return </w:t>
+      </w:r>
+      <w:proofErr w:type="gramStart"/>
+      <w:r>
+        <w:rPr>
+          <w:rFonts w:ascii="Courier New" w:hAnsi="Courier New" w:cs="Courier New"/>
+        </w:rPr>
+        <w:t>0;</w:t>
+      </w:r>
+      <w:proofErr w:type="gramEnd"/>
+    </w:p>
+    <w:p>
+      <w:pPr>
+        <w:spacing w:after="0" w:line="259" w:lineRule="auto"/>
+        <w:ind w:left="0" w:firstLine="0"/>
+        <w:jc w:val="left"/>
+        <w:rPr>
+          <w:rFonts w:ascii="Courier New" w:hAnsi="Courier New" w:cs="Courier New"/>
+        </w:rPr>
+      </w:pPr>
+      <w:r>
+        <w:rPr>
+          <w:rFonts w:ascii="Courier New" w:hAnsi="Courier New" w:cs="Courier New"/>
+        </w:rPr>
+        <w:t xml:space="preserve">        }</w:t>
+      </w:r>
+    </w:p>
+    <w:p>
+      <w:pPr>
+        <w:spacing w:after="0" w:line="259" w:lineRule="auto"/>
+        <w:ind w:left="0" w:firstLine="0"/>
+        <w:jc w:val="left"/>
+        <w:rPr>
+          <w:rFonts w:ascii="Courier New" w:hAnsi="Courier New" w:cs="Courier New"/>
+        </w:rPr>
+      </w:pPr>
+      <w:r>
+        <w:rPr>
+          <w:rFonts w:ascii="Courier New" w:hAnsi="Courier New" w:cs="Courier New"/>
+        </w:rPr>
+        <w:t xml:space="preserve">        return top-&gt;</w:t>
+      </w:r>
+      <w:proofErr w:type="gramStart"/>
+      <w:r>
+        <w:rPr>
+          <w:rFonts w:ascii="Courier New" w:hAnsi="Courier New" w:cs="Courier New"/>
+        </w:rPr>
+        <w:t>data;</w:t>
+      </w:r>
+      <w:proofErr w:type="gramEnd"/>
+    </w:p>
+    <w:p>
+      <w:pPr>
+        <w:spacing w:after="0" w:line="259" w:lineRule="auto"/>
+        <w:ind w:left="0" w:firstLine="0"/>
+        <w:jc w:val="left"/>
+        <w:rPr>
+          <w:rFonts w:ascii="Courier New" w:hAnsi="Courier New" w:cs="Courier New"/>
+        </w:rPr>
+      </w:pPr>
+      <w:r>
+        <w:rPr>
+          <w:rFonts w:ascii="Courier New" w:hAnsi="Courier New" w:cs="Courier New"/>
+        </w:rPr>
+        <w:t xml:space="preserve">    }</w:t>
+      </w:r>
+    </w:p>
+    <w:p>
+      <w:pPr>
+        <w:spacing w:after="0" w:line="259" w:lineRule="auto"/>
+        <w:ind w:left="0" w:firstLine="0"/>
+        <w:jc w:val="left"/>
+        <w:rPr>
+          <w:rFonts w:ascii="Courier New" w:hAnsi="Courier New" w:cs="Courier New"/>
+        </w:rPr>
+      </w:pPr>
+    </w:p>
+    <w:p>
+      <w:pPr>
+        <w:spacing w:after="0" w:line="259" w:lineRule="auto"/>
+        <w:ind w:left="0" w:firstLine="0"/>
+        <w:jc w:val="left"/>
+        <w:rPr>
+          <w:rFonts w:ascii="Courier New" w:hAnsi="Courier New" w:cs="Courier New"/>
+        </w:rPr>
+      </w:pPr>
+      <w:r>
+        <w:rPr>
+          <w:rFonts w:ascii="Courier New" w:hAnsi="Courier New" w:cs="Courier New"/>
+        </w:rPr>
+        <w:t xml:space="preserve">    // printing the stack</w:t>
+      </w:r>
+    </w:p>
+    <w:p>
+      <w:pPr>
+        <w:spacing w:after="0" w:line="259" w:lineRule="auto"/>
+        <w:ind w:left="0" w:firstLine="0"/>
+        <w:jc w:val="left"/>
+        <w:rPr>
+          <w:rFonts w:ascii="Courier New" w:hAnsi="Courier New" w:cs="Courier New"/>
+        </w:rPr>
+      </w:pPr>
+      <w:r>
+        <w:rPr>
+          <w:rFonts w:ascii="Courier New" w:hAnsi="Courier New" w:cs="Courier New"/>
+        </w:rPr>
+        <w:t xml:space="preserve">    void </w:t>
+      </w:r>
+      <w:proofErr w:type="gramStart"/>
+      <w:r>
+        <w:rPr>
+          <w:rFonts w:ascii="Courier New" w:hAnsi="Courier New" w:cs="Courier New"/>
+        </w:rPr>
+        <w:t>display(</w:t>
+      </w:r>
+      <w:proofErr w:type="gramEnd"/>
+      <w:r>
+        <w:rPr>
+          <w:rFonts w:ascii="Courier New" w:hAnsi="Courier New" w:cs="Courier New"/>
+        </w:rPr>
+        <w:t>)</w:t>
+      </w:r>
+    </w:p>
+    <w:p>
+      <w:pPr>
+        <w:spacing w:after="0" w:line="259" w:lineRule="auto"/>
+        <w:ind w:left="0" w:firstLine="0"/>
+        <w:jc w:val="left"/>
+        <w:rPr>
+          <w:rFonts w:ascii="Courier New" w:hAnsi="Courier New" w:cs="Courier New"/>
+        </w:rPr>
+      </w:pPr>
+      <w:r>
+        <w:rPr>
+          <w:rFonts w:ascii="Courier New" w:hAnsi="Courier New" w:cs="Courier New"/>
+        </w:rPr>
+        <w:t xml:space="preserve">    {</w:t>
+      </w:r>
+    </w:p>
+    <w:p>
+      <w:pPr>
+        <w:spacing w:after="0" w:line="259" w:lineRule="auto"/>
+        <w:ind w:left="0" w:firstLine="0"/>
+        <w:jc w:val="left"/>
+        <w:rPr>
+          <w:rFonts w:ascii="Courier New" w:hAnsi="Courier New" w:cs="Courier New"/>
+        </w:rPr>
+      </w:pPr>
+      <w:r>
+        <w:rPr>
+          <w:rFonts w:ascii="Courier New" w:hAnsi="Courier New" w:cs="Courier New"/>
+        </w:rPr>
+        <w:t xml:space="preserve">        if (</w:t>
+      </w:r>
+      <w:proofErr w:type="spellStart"/>
+      <w:proofErr w:type="gramStart"/>
+      <w:r>
+        <w:rPr>
+          <w:rFonts w:ascii="Courier New" w:hAnsi="Courier New" w:cs="Courier New"/>
+        </w:rPr>
+        <w:t>isEmpty</w:t>
+      </w:r>
+      <w:proofErr w:type="spellEnd"/>
+      <w:r>
+        <w:rPr>
+          <w:rFonts w:ascii="Courier New" w:hAnsi="Courier New" w:cs="Courier New"/>
+        </w:rPr>
+        <w:t>(</w:t>
+      </w:r>
+      <w:proofErr w:type="gramEnd"/>
+      <w:r>
+        <w:rPr>
+          <w:rFonts w:ascii="Courier New" w:hAnsi="Courier New" w:cs="Courier New"/>
+        </w:rPr>
+        <w:t>))</w:t>
+      </w:r>
+    </w:p>
+    <w:p>
+      <w:pPr>
+        <w:spacing w:after="0" w:line="259" w:lineRule="auto"/>
+        <w:ind w:left="0" w:firstLine="0"/>
+        <w:jc w:val="left"/>
+        <w:rPr>
+          <w:rFonts w:ascii="Courier New" w:hAnsi="Courier New" w:cs="Courier New"/>
+        </w:rPr>
+      </w:pPr>
+      <w:r>
+        <w:rPr>
+          <w:rFonts w:ascii="Courier New" w:hAnsi="Courier New" w:cs="Courier New"/>
+        </w:rPr>
+        <w:t xml:space="preserve">        {</w:t>
+      </w:r>
+    </w:p>
+    <w:p>
+      <w:pPr>
+        <w:spacing w:after="0" w:line="259" w:lineRule="auto"/>
+        <w:ind w:left="0" w:firstLine="0"/>
+        <w:jc w:val="left"/>
+        <w:rPr>
+          <w:rFonts w:ascii="Courier New" w:hAnsi="Courier New" w:cs="Courier New"/>
+        </w:rPr>
+      </w:pPr>
+      <w:r>
+        <w:rPr>
+          <w:rFonts w:ascii="Courier New" w:hAnsi="Courier New" w:cs="Courier New"/>
+        </w:rPr>
+        <w:t xml:space="preserve">            </w:t>
+      </w:r>
+      <w:proofErr w:type="spellStart"/>
+      <w:r>
+        <w:rPr>
+          <w:rFonts w:ascii="Courier New" w:hAnsi="Courier New" w:cs="Courier New"/>
+        </w:rPr>
+        <w:t>cout</w:t>
+      </w:r>
+      <w:proofErr w:type="spellEnd"/>
+      <w:r>
+        <w:rPr>
+          <w:rFonts w:ascii="Courier New" w:hAnsi="Courier New" w:cs="Courier New"/>
+        </w:rPr>
+        <w:t xml:space="preserve"> &lt;&lt; "Stack is empty" &lt;&lt; </w:t>
+      </w:r>
+      <w:proofErr w:type="spellStart"/>
+      <w:proofErr w:type="gramStart"/>
+      <w:r>
+        <w:rPr>
+          <w:rFonts w:ascii="Courier New" w:hAnsi="Courier New" w:cs="Courier New"/>
+        </w:rPr>
+        <w:t>endl</w:t>
+      </w:r>
+      <w:proofErr w:type="spellEnd"/>
+      <w:r>
+        <w:rPr>
+          <w:rFonts w:ascii="Courier New" w:hAnsi="Courier New" w:cs="Courier New"/>
+        </w:rPr>
+        <w:t>;</w:t>
+      </w:r>
+      <w:proofErr w:type="gramEnd"/>
+    </w:p>
+    <w:p>
+      <w:pPr>
+        <w:spacing w:after="0" w:line="259" w:lineRule="auto"/>
+        <w:ind w:left="0" w:firstLine="0"/>
+        <w:jc w:val="left"/>
+        <w:rPr>
+          <w:rFonts w:ascii="Courier New" w:hAnsi="Courier New" w:cs="Courier New"/>
+        </w:rPr>
+      </w:pPr>
+      <w:r>
+        <w:rPr>
+          <w:rFonts w:ascii="Courier New" w:hAnsi="Courier New" w:cs="Courier New"/>
+        </w:rPr>
+        <w:t xml:space="preserve">            </w:t>
+      </w:r>
+      <w:proofErr w:type="gramStart"/>
+      <w:r>
+        <w:rPr>
+          <w:rFonts w:ascii="Courier New" w:hAnsi="Courier New" w:cs="Courier New"/>
+        </w:rPr>
+        <w:t>return;</w:t>
+      </w:r>
+      <w:proofErr w:type="gramEnd"/>
+    </w:p>
+    <w:p>
+      <w:pPr>
+        <w:spacing w:after="0" w:line="259" w:lineRule="auto"/>
+        <w:ind w:left="0" w:firstLine="0"/>
+        <w:jc w:val="left"/>
+        <w:rPr>
+          <w:rFonts w:ascii="Courier New" w:hAnsi="Courier New" w:cs="Courier New"/>
+        </w:rPr>
+      </w:pPr>
+      <w:r>
+        <w:rPr>
+          <w:rFonts w:ascii="Courier New" w:hAnsi="Courier New" w:cs="Courier New"/>
+        </w:rPr>
+        <w:t xml:space="preserve">        }</w:t>
+      </w:r>
+    </w:p>
+    <w:p>
+      <w:pPr>
+        <w:spacing w:after="0" w:line="259" w:lineRule="auto"/>
+        <w:ind w:left="0" w:firstLine="0"/>
+        <w:jc w:val="left"/>
+        <w:rPr>
+          <w:rFonts w:ascii="Courier New" w:hAnsi="Courier New" w:cs="Courier New"/>
+        </w:rPr>
+      </w:pPr>
+      <w:r>
+        <w:rPr>
+          <w:rFonts w:ascii="Courier New" w:hAnsi="Courier New" w:cs="Courier New"/>
+        </w:rPr>
+        <w:t xml:space="preserve">        Node *temp = </w:t>
+      </w:r>
+      <w:proofErr w:type="gramStart"/>
+      <w:r>
+        <w:rPr>
+          <w:rFonts w:ascii="Courier New" w:hAnsi="Courier New" w:cs="Courier New"/>
+        </w:rPr>
+        <w:t>top;</w:t>
+      </w:r>
+      <w:proofErr w:type="gramEnd"/>
+    </w:p>
+    <w:p>
+      <w:pPr>
+        <w:spacing w:after="0" w:line="259" w:lineRule="auto"/>
+        <w:ind w:left="0" w:firstLine="0"/>
+        <w:jc w:val="left"/>
+        <w:rPr>
+          <w:rFonts w:ascii="Courier New" w:hAnsi="Courier New" w:cs="Courier New"/>
+        </w:rPr>
+      </w:pPr>
+      <w:r>
+        <w:rPr>
+          <w:rFonts w:ascii="Courier New" w:hAnsi="Courier New" w:cs="Courier New"/>
+        </w:rPr>
+        <w:t xml:space="preserve">        while (</w:t>
+      </w:r>
+      <w:proofErr w:type="gramStart"/>
+      <w:r>
+        <w:rPr>
+          <w:rFonts w:ascii="Courier New" w:hAnsi="Courier New" w:cs="Courier New"/>
+        </w:rPr>
+        <w:t>temp !</w:t>
+      </w:r>
+      <w:proofErr w:type="gramEnd"/>
+      <w:r>
+        <w:rPr>
+          <w:rFonts w:ascii="Courier New" w:hAnsi="Courier New" w:cs="Courier New"/>
+        </w:rPr>
+        <w:t>= NULL)</w:t>
+      </w:r>
+    </w:p>
+    <w:p>
+      <w:pPr>
+        <w:spacing w:after="0" w:line="259" w:lineRule="auto"/>
+        <w:ind w:left="0" w:firstLine="0"/>
+        <w:jc w:val="left"/>
+        <w:rPr>
+          <w:rFonts w:ascii="Courier New" w:hAnsi="Courier New" w:cs="Courier New"/>
+        </w:rPr>
+      </w:pPr>
+      <w:r>
+        <w:rPr>
+          <w:rFonts w:ascii="Courier New" w:hAnsi="Courier New" w:cs="Courier New"/>
+        </w:rPr>
+        <w:t xml:space="preserve">        {</w:t>
+      </w:r>
+    </w:p>
+    <w:p>
+      <w:pPr>
+        <w:spacing w:after="0" w:line="259" w:lineRule="auto"/>
+        <w:ind w:left="0" w:firstLine="0"/>
+        <w:jc w:val="left"/>
+        <w:rPr>
+          <w:rFonts w:ascii="Courier New" w:hAnsi="Courier New" w:cs="Courier New"/>
+        </w:rPr>
+      </w:pPr>
+      <w:r>
+        <w:rPr>
+          <w:rFonts w:ascii="Courier New" w:hAnsi="Courier New" w:cs="Courier New"/>
+        </w:rPr>
+        <w:t xml:space="preserve">            </w:t>
+      </w:r>
+      <w:proofErr w:type="spellStart"/>
+      <w:r>
+        <w:rPr>
+          <w:rFonts w:ascii="Courier New" w:hAnsi="Courier New" w:cs="Courier New"/>
+        </w:rPr>
+        <w:t>cout</w:t>
+      </w:r>
+      <w:proofErr w:type="spellEnd"/>
+      <w:r>
+        <w:rPr>
+          <w:rFonts w:ascii="Courier New" w:hAnsi="Courier New" w:cs="Courier New"/>
+        </w:rPr>
+        <w:t xml:space="preserve"> &lt;&lt; temp-&gt;data &lt;&lt; " </w:t>
+      </w:r>
+      <w:proofErr w:type="gramStart"/>
+      <w:r>
+        <w:rPr>
+          <w:rFonts w:ascii="Courier New" w:hAnsi="Courier New" w:cs="Courier New"/>
+        </w:rPr>
+        <w:t>";</w:t>
+      </w:r>
+      <w:proofErr w:type="gramEnd"/>
+    </w:p>
+    <w:p>
+      <w:pPr>
+        <w:spacing w:after="0" w:line="259" w:lineRule="auto"/>
+        <w:ind w:left="0" w:firstLine="0"/>
+        <w:jc w:val="left"/>
+        <w:rPr>
+          <w:rFonts w:ascii="Courier New" w:hAnsi="Courier New" w:cs="Courier New"/>
+        </w:rPr>
+      </w:pPr>
+      <w:r>
+        <w:rPr>
+          <w:rFonts w:ascii="Courier New" w:hAnsi="Courier New" w:cs="Courier New"/>
+        </w:rPr>
+        <w:t xml:space="preserve">            temp = temp-&gt;</w:t>
+      </w:r>
+      <w:proofErr w:type="gramStart"/>
+      <w:r>
+        <w:rPr>
+          <w:rFonts w:ascii="Courier New" w:hAnsi="Courier New" w:cs="Courier New"/>
+        </w:rPr>
+        <w:t>next;</w:t>
+      </w:r>
+      <w:proofErr w:type="gramEnd"/>
+    </w:p>
+    <w:p>
+      <w:pPr>
+        <w:spacing w:after="0" w:line="259" w:lineRule="auto"/>
+        <w:ind w:left="0" w:firstLine="0"/>
+        <w:jc w:val="left"/>
+        <w:rPr>
+          <w:rFonts w:ascii="Courier New" w:hAnsi="Courier New" w:cs="Courier New"/>
+        </w:rPr>
+      </w:pPr>
+      <w:r>
+        <w:rPr>
+          <w:rFonts w:ascii="Courier New" w:hAnsi="Courier New" w:cs="Courier New"/>
+        </w:rPr>
+        <w:t xml:space="preserve">        }</w:t>
+      </w:r>
+    </w:p>
+    <w:p>
+      <w:pPr>
+        <w:spacing w:after="0" w:line="259" w:lineRule="auto"/>
+        <w:ind w:left="0" w:firstLine="0"/>
+        <w:jc w:val="left"/>
+        <w:rPr>
+          <w:rFonts w:ascii="Courier New" w:hAnsi="Courier New" w:cs="Courier New"/>
+        </w:rPr>
+      </w:pPr>
+      <w:r>
+        <w:rPr>
+          <w:rFonts w:ascii="Courier New" w:hAnsi="Courier New" w:cs="Courier New"/>
+        </w:rPr>
+        <w:t xml:space="preserve">        </w:t>
+      </w:r>
+      <w:proofErr w:type="spellStart"/>
+      <w:r>
+        <w:rPr>
+          <w:rFonts w:ascii="Courier New" w:hAnsi="Courier New" w:cs="Courier New"/>
+        </w:rPr>
+        <w:t>cout</w:t>
+      </w:r>
+      <w:proofErr w:type="spellEnd"/>
+      <w:r>
+        <w:rPr>
+          <w:rFonts w:ascii="Courier New" w:hAnsi="Courier New" w:cs="Courier New"/>
+        </w:rPr>
+        <w:t xml:space="preserve"> &lt;&lt; </w:t>
+      </w:r>
+      <w:proofErr w:type="spellStart"/>
+      <w:proofErr w:type="gramStart"/>
+      <w:r>
+        <w:rPr>
+          <w:rFonts w:ascii="Courier New" w:hAnsi="Courier New" w:cs="Courier New"/>
+        </w:rPr>
+        <w:t>endl</w:t>
+      </w:r>
+      <w:proofErr w:type="spellEnd"/>
+      <w:r>
+        <w:rPr>
+          <w:rFonts w:ascii="Courier New" w:hAnsi="Courier New" w:cs="Courier New"/>
+        </w:rPr>
+        <w:t>;</w:t>
+      </w:r>
+      <w:proofErr w:type="gramEnd"/>
+    </w:p>
+    <w:p>
+      <w:pPr>
+        <w:spacing w:after="0" w:line="259" w:lineRule="auto"/>
+        <w:ind w:left="0" w:firstLine="0"/>
+        <w:jc w:val="left"/>
+        <w:rPr>
+          <w:rFonts w:ascii="Courier New" w:hAnsi="Courier New" w:cs="Courier New"/>
+        </w:rPr>
+      </w:pPr>
+      <w:r>
+        <w:rPr>
+          <w:rFonts w:ascii="Courier New" w:hAnsi="Courier New" w:cs="Courier New"/>
+        </w:rPr>
+        <w:t xml:space="preserve">    }</w:t>
+      </w:r>
+    </w:p>
+    <w:p>
+      <w:pPr>
+        <w:spacing w:after="0" w:line="259" w:lineRule="auto"/>
+        <w:ind w:left="0" w:firstLine="0"/>
+        <w:jc w:val="left"/>
+        <w:rPr>
+          <w:rFonts w:ascii="Courier New" w:hAnsi="Courier New" w:cs="Courier New"/>
+        </w:rPr>
+      </w:pPr>
+      <w:r>
+        <w:rPr>
+          <w:rFonts w:ascii="Courier New" w:hAnsi="Courier New" w:cs="Courier New"/>
+        </w:rPr>
+        <w:t>};</w:t>
+      </w:r>
+    </w:p>
+    <w:p>
+      <w:pPr>
+        <w:spacing w:after="0" w:line="259" w:lineRule="auto"/>
+        <w:ind w:left="0" w:firstLine="0"/>
+        <w:jc w:val="left"/>
+        <w:rPr>
+          <w:rFonts w:ascii="Courier New" w:hAnsi="Courier New" w:cs="Courier New"/>
+        </w:rPr>
+      </w:pPr>
+    </w:p>
+    <w:p>
+      <w:pPr>
+        <w:spacing w:after="0" w:line="259" w:lineRule="auto"/>
+        <w:ind w:left="0" w:firstLine="0"/>
+        <w:jc w:val="left"/>
+        <w:rPr>
+          <w:rFonts w:ascii="Courier New" w:hAnsi="Courier New" w:cs="Courier New"/>
+        </w:rPr>
+      </w:pPr>
+      <w:r>
+        <w:rPr>
+          <w:rFonts w:ascii="Courier New" w:hAnsi="Courier New" w:cs="Courier New"/>
+        </w:rPr>
+        <w:t xml:space="preserve">int </w:t>
+      </w:r>
+      <w:proofErr w:type="gramStart"/>
+      <w:r>
+        <w:rPr>
+          <w:rFonts w:ascii="Courier New" w:hAnsi="Courier New" w:cs="Courier New"/>
+        </w:rPr>
+        <w:t>main(</w:t>
+      </w:r>
+      <w:proofErr w:type="gramEnd"/>
+      <w:r>
+        <w:rPr>
+          <w:rFonts w:ascii="Courier New" w:hAnsi="Courier New" w:cs="Courier New"/>
+        </w:rPr>
+        <w:t>)</w:t>
+      </w:r>
+    </w:p>
+    <w:p>
+      <w:pPr>
+        <w:spacing w:after="0" w:line="259" w:lineRule="auto"/>
+        <w:ind w:left="0" w:firstLine="0"/>
+        <w:jc w:val="left"/>
+        <w:rPr>
+          <w:rFonts w:ascii="Courier New" w:hAnsi="Courier New" w:cs="Courier New"/>
+        </w:rPr>
+      </w:pPr>
+      <w:r>
+        <w:rPr>
+          <w:rFonts w:ascii="Courier New" w:hAnsi="Courier New" w:cs="Courier New"/>
+        </w:rPr>
+        <w:t>{</w:t>
+      </w:r>
+    </w:p>
+    <w:p>
+      <w:pPr>
+        <w:spacing w:after="0" w:line="259" w:lineRule="auto"/>
+        <w:ind w:left="0" w:firstLine="0"/>
+        <w:jc w:val="left"/>
+        <w:rPr>
+          <w:rFonts w:ascii="Courier New" w:hAnsi="Courier New" w:cs="Courier New"/>
+        </w:rPr>
+      </w:pPr>
+      <w:r>
+        <w:rPr>
+          <w:rFonts w:ascii="Courier New" w:hAnsi="Courier New" w:cs="Courier New"/>
+        </w:rPr>
+        <w:t xml:space="preserve">    // start clock</w:t>
+      </w:r>
+    </w:p>
+    <w:p>
+      <w:pPr>
+        <w:spacing w:after="0" w:line="259" w:lineRule="auto"/>
+        <w:ind w:left="0" w:firstLine="0"/>
+        <w:jc w:val="left"/>
+        <w:rPr>
+          <w:rFonts w:ascii="Courier New" w:hAnsi="Courier New" w:cs="Courier New"/>
+        </w:rPr>
+      </w:pPr>
+      <w:r>
+        <w:rPr>
+          <w:rFonts w:ascii="Courier New" w:hAnsi="Courier New" w:cs="Courier New"/>
+        </w:rPr>
+        <w:t xml:space="preserve">    auto </w:t>
+      </w:r>
+      <w:proofErr w:type="spellStart"/>
+      <w:r>
+        <w:rPr>
+          <w:rFonts w:ascii="Courier New" w:hAnsi="Courier New" w:cs="Courier New"/>
+        </w:rPr>
+        <w:t>start_time</w:t>
+      </w:r>
+      <w:proofErr w:type="spellEnd"/>
+      <w:r>
+        <w:rPr>
+          <w:rFonts w:ascii="Courier New" w:hAnsi="Courier New" w:cs="Courier New"/>
+        </w:rPr>
+        <w:t xml:space="preserve"> = </w:t>
+      </w:r>
+      <w:proofErr w:type="gramStart"/>
+      <w:r>
+        <w:rPr>
+          <w:rFonts w:ascii="Courier New" w:hAnsi="Courier New" w:cs="Courier New"/>
+        </w:rPr>
+        <w:t>chrono::</w:t>
+      </w:r>
+      <w:proofErr w:type="spellStart"/>
+      <w:proofErr w:type="gramEnd"/>
+      <w:r>
+        <w:rPr>
+          <w:rFonts w:ascii="Courier New" w:hAnsi="Courier New" w:cs="Courier New"/>
+        </w:rPr>
+        <w:t>steady_clock</w:t>
+      </w:r>
+      <w:proofErr w:type="spellEnd"/>
+      <w:r>
+        <w:rPr>
+          <w:rFonts w:ascii="Courier New" w:hAnsi="Courier New" w:cs="Courier New"/>
+        </w:rPr>
+        <w:t>::now();</w:t>
+      </w:r>
+    </w:p>
+    <w:p>
+      <w:pPr>
+        <w:spacing w:after="0" w:line="259" w:lineRule="auto"/>
+        <w:ind w:left="0" w:firstLine="0"/>
+        <w:jc w:val="left"/>
+        <w:rPr>
+          <w:rFonts w:ascii="Courier New" w:hAnsi="Courier New" w:cs="Courier New"/>
+        </w:rPr>
+      </w:pPr>
+    </w:p>
+    <w:p>
+      <w:pPr>
+        <w:spacing w:after="0" w:line="259" w:lineRule="auto"/>
+        <w:ind w:left="0" w:firstLine="0"/>
+        <w:jc w:val="left"/>
+        <w:rPr>
+          <w:rFonts w:ascii="Courier New" w:hAnsi="Courier New" w:cs="Courier New"/>
+        </w:rPr>
+      </w:pPr>
+      <w:r>
+        <w:rPr>
+          <w:rFonts w:ascii="Courier New" w:hAnsi="Courier New" w:cs="Courier New"/>
+        </w:rPr>
+        <w:t xml:space="preserve">    // implementing stack and methods</w:t>
+      </w:r>
+    </w:p>
+    <w:p>
+      <w:pPr>
+        <w:spacing w:after="0" w:line="259" w:lineRule="auto"/>
+        <w:ind w:left="0" w:firstLine="0"/>
+        <w:jc w:val="left"/>
+        <w:rPr>
+          <w:rFonts w:ascii="Courier New" w:hAnsi="Courier New" w:cs="Courier New"/>
+        </w:rPr>
+      </w:pPr>
+      <w:r>
+        <w:rPr>
+          <w:rFonts w:ascii="Courier New" w:hAnsi="Courier New" w:cs="Courier New"/>
+        </w:rPr>
+        <w:t xml:space="preserve">    Stack </w:t>
+      </w:r>
+      <w:proofErr w:type="spellStart"/>
+      <w:proofErr w:type="gramStart"/>
+      <w:r>
+        <w:rPr>
+          <w:rFonts w:ascii="Courier New" w:hAnsi="Courier New" w:cs="Courier New"/>
+        </w:rPr>
+        <w:t>myStack</w:t>
+      </w:r>
+      <w:proofErr w:type="spellEnd"/>
+      <w:r>
+        <w:rPr>
+          <w:rFonts w:ascii="Courier New" w:hAnsi="Courier New" w:cs="Courier New"/>
+        </w:rPr>
+        <w:t>;</w:t>
+      </w:r>
+      <w:proofErr w:type="gramEnd"/>
+    </w:p>
+    <w:p>
+      <w:pPr>
+        <w:spacing w:after="0" w:line="259" w:lineRule="auto"/>
+        <w:ind w:left="0" w:firstLine="0"/>
+        <w:jc w:val="left"/>
+        <w:rPr>
+          <w:rFonts w:ascii="Courier New" w:hAnsi="Courier New" w:cs="Courier New"/>
+        </w:rPr>
+      </w:pPr>
+      <w:r>
+        <w:rPr>
+          <w:rFonts w:ascii="Courier New" w:hAnsi="Courier New" w:cs="Courier New"/>
+        </w:rPr>
+        <w:t xml:space="preserve">    </w:t>
+      </w:r>
+      <w:proofErr w:type="spellStart"/>
+      <w:r>
+        <w:rPr>
+          <w:rFonts w:ascii="Courier New" w:hAnsi="Courier New" w:cs="Courier New"/>
+        </w:rPr>
+        <w:t>myStack.push</w:t>
+      </w:r>
+      <w:proofErr w:type="spellEnd"/>
+      <w:r>
+        <w:rPr>
+          <w:rFonts w:ascii="Courier New" w:hAnsi="Courier New" w:cs="Courier New"/>
+        </w:rPr>
+        <w:t>(10</w:t>
+      </w:r>
+      <w:proofErr w:type="gramStart"/>
+      <w:r>
+        <w:rPr>
+          <w:rFonts w:ascii="Courier New" w:hAnsi="Courier New" w:cs="Courier New"/>
+        </w:rPr>
+        <w:t>);</w:t>
+      </w:r>
+      <w:proofErr w:type="gramEnd"/>
+    </w:p>
+    <w:p>
+      <w:pPr>
+        <w:spacing w:after="0" w:line="259" w:lineRule="auto"/>
+        <w:ind w:left="0" w:firstLine="0"/>
+        <w:jc w:val="left"/>
+        <w:rPr>
+          <w:rFonts w:ascii="Courier New" w:hAnsi="Courier New" w:cs="Courier New"/>
+        </w:rPr>
+      </w:pPr>
+      <w:r>
+        <w:rPr>
+          <w:rFonts w:ascii="Courier New" w:hAnsi="Courier New" w:cs="Courier New"/>
+        </w:rPr>
+        <w:t xml:space="preserve">    </w:t>
+      </w:r>
+      <w:proofErr w:type="spellStart"/>
+      <w:r>
+        <w:rPr>
+          <w:rFonts w:ascii="Courier New" w:hAnsi="Courier New" w:cs="Courier New"/>
+        </w:rPr>
+        <w:t>myStack.push</w:t>
+      </w:r>
+      <w:proofErr w:type="spellEnd"/>
+      <w:r>
+        <w:rPr>
+          <w:rFonts w:ascii="Courier New" w:hAnsi="Courier New" w:cs="Courier New"/>
+        </w:rPr>
+        <w:t>(20</w:t>
+      </w:r>
+      <w:proofErr w:type="gramStart"/>
+      <w:r>
+        <w:rPr>
+          <w:rFonts w:ascii="Courier New" w:hAnsi="Courier New" w:cs="Courier New"/>
+        </w:rPr>
+        <w:t>);</w:t>
+      </w:r>
+      <w:proofErr w:type="gramEnd"/>
+    </w:p>
+    <w:p>
+      <w:pPr>
+        <w:spacing w:after="0" w:line="259" w:lineRule="auto"/>
+        <w:ind w:left="0" w:firstLine="0"/>
+        <w:jc w:val="left"/>
+        <w:rPr>
+          <w:rFonts w:ascii="Courier New" w:hAnsi="Courier New" w:cs="Courier New"/>
+        </w:rPr>
+      </w:pPr>
+      <w:r>
+        <w:rPr>
+          <w:rFonts w:ascii="Courier New" w:hAnsi="Courier New" w:cs="Courier New"/>
+        </w:rPr>
+        <w:t xml:space="preserve">    </w:t>
+      </w:r>
+      <w:proofErr w:type="spellStart"/>
+      <w:r>
+        <w:rPr>
+          <w:rFonts w:ascii="Courier New" w:hAnsi="Courier New" w:cs="Courier New"/>
+        </w:rPr>
+        <w:t>myStack.push</w:t>
+      </w:r>
+      <w:proofErr w:type="spellEnd"/>
+      <w:r>
+        <w:rPr>
+          <w:rFonts w:ascii="Courier New" w:hAnsi="Courier New" w:cs="Courier New"/>
+        </w:rPr>
+        <w:t>(30</w:t>
+      </w:r>
+      <w:proofErr w:type="gramStart"/>
+      <w:r>
+        <w:rPr>
+          <w:rFonts w:ascii="Courier New" w:hAnsi="Courier New" w:cs="Courier New"/>
+        </w:rPr>
+        <w:t>);</w:t>
+      </w:r>
+      <w:proofErr w:type="gramEnd"/>
+    </w:p>
+    <w:p>
+      <w:pPr>
+        <w:spacing w:after="0" w:line="259" w:lineRule="auto"/>
+        <w:ind w:left="0" w:firstLine="0"/>
+        <w:jc w:val="left"/>
+        <w:rPr>
+          <w:rFonts w:ascii="Courier New" w:hAnsi="Courier New" w:cs="Courier New"/>
+        </w:rPr>
+      </w:pPr>
+      <w:r>
+        <w:rPr>
+          <w:rFonts w:ascii="Courier New" w:hAnsi="Courier New" w:cs="Courier New"/>
+        </w:rPr>
+        <w:t xml:space="preserve">    </w:t>
+      </w:r>
+      <w:proofErr w:type="spellStart"/>
+      <w:r>
+        <w:rPr>
+          <w:rFonts w:ascii="Courier New" w:hAnsi="Courier New" w:cs="Courier New"/>
+        </w:rPr>
+        <w:t>myStack.push</w:t>
+      </w:r>
+      <w:proofErr w:type="spellEnd"/>
+      <w:r>
+        <w:rPr>
+          <w:rFonts w:ascii="Courier New" w:hAnsi="Courier New" w:cs="Courier New"/>
+        </w:rPr>
+        <w:t>(40</w:t>
+      </w:r>
+      <w:proofErr w:type="gramStart"/>
+      <w:r>
+        <w:rPr>
+          <w:rFonts w:ascii="Courier New" w:hAnsi="Courier New" w:cs="Courier New"/>
+        </w:rPr>
+        <w:t>);</w:t>
+      </w:r>
+      <w:proofErr w:type="gramEnd"/>
+    </w:p>
+    <w:p>
+      <w:pPr>
+        <w:spacing w:after="0" w:line="259" w:lineRule="auto"/>
+        <w:ind w:left="0" w:firstLine="0"/>
+        <w:jc w:val="left"/>
+        <w:rPr>
+          <w:rFonts w:ascii="Courier New" w:hAnsi="Courier New" w:cs="Courier New"/>
+        </w:rPr>
+      </w:pPr>
+      <w:r>
+        <w:rPr>
+          <w:rFonts w:ascii="Courier New" w:hAnsi="Courier New" w:cs="Courier New"/>
+        </w:rPr>
+        <w:t xml:space="preserve">    </w:t>
+      </w:r>
+      <w:proofErr w:type="spellStart"/>
+      <w:r>
+        <w:rPr>
+          <w:rFonts w:ascii="Courier New" w:hAnsi="Courier New" w:cs="Courier New"/>
+        </w:rPr>
+        <w:t>myStack.push</w:t>
+      </w:r>
+      <w:proofErr w:type="spellEnd"/>
+      <w:r>
+        <w:rPr>
+          <w:rFonts w:ascii="Courier New" w:hAnsi="Courier New" w:cs="Courier New"/>
+        </w:rPr>
+        <w:t>(50</w:t>
+      </w:r>
+      <w:proofErr w:type="gramStart"/>
+      <w:r>
+        <w:rPr>
+          <w:rFonts w:ascii="Courier New" w:hAnsi="Courier New" w:cs="Courier New"/>
+        </w:rPr>
+        <w:t>);</w:t>
+      </w:r>
+      <w:proofErr w:type="gramEnd"/>
+    </w:p>
+    <w:p>
+      <w:pPr>
+        <w:spacing w:after="0" w:line="259" w:lineRule="auto"/>
+        <w:ind w:left="0" w:firstLine="0"/>
+        <w:jc w:val="left"/>
+        <w:rPr>
+          <w:rFonts w:ascii="Courier New" w:hAnsi="Courier New" w:cs="Courier New"/>
+        </w:rPr>
+      </w:pPr>
+      <w:r>
+        <w:rPr>
+          <w:rFonts w:ascii="Courier New" w:hAnsi="Courier New" w:cs="Courier New"/>
+        </w:rPr>
+        <w:t xml:space="preserve">    </w:t>
+      </w:r>
+      <w:proofErr w:type="spellStart"/>
+      <w:r>
+        <w:rPr>
+          <w:rFonts w:ascii="Courier New" w:hAnsi="Courier New" w:cs="Courier New"/>
+        </w:rPr>
+        <w:t>myStack.push</w:t>
+      </w:r>
+      <w:proofErr w:type="spellEnd"/>
+      <w:r>
+        <w:rPr>
+          <w:rFonts w:ascii="Courier New" w:hAnsi="Courier New" w:cs="Courier New"/>
+        </w:rPr>
+        <w:t>(60</w:t>
+      </w:r>
+      <w:proofErr w:type="gramStart"/>
+      <w:r>
+        <w:rPr>
+          <w:rFonts w:ascii="Courier New" w:hAnsi="Courier New" w:cs="Courier New"/>
+        </w:rPr>
+        <w:t>);</w:t>
+      </w:r>
+      <w:proofErr w:type="gramEnd"/>
+    </w:p>
+    <w:p>
+      <w:pPr>
+        <w:spacing w:after="0" w:line="259" w:lineRule="auto"/>
+        <w:ind w:left="0" w:firstLine="0"/>
+        <w:jc w:val="left"/>
+        <w:rPr>
+          <w:rFonts w:ascii="Courier New" w:hAnsi="Courier New" w:cs="Courier New"/>
+        </w:rPr>
+      </w:pPr>
+      <w:r>
+        <w:rPr>
+          <w:rFonts w:ascii="Courier New" w:hAnsi="Courier New" w:cs="Courier New"/>
+        </w:rPr>
+        <w:t xml:space="preserve">    </w:t>
+      </w:r>
+      <w:proofErr w:type="spellStart"/>
+      <w:r>
+        <w:rPr>
+          <w:rFonts w:ascii="Courier New" w:hAnsi="Courier New" w:cs="Courier New"/>
+        </w:rPr>
+        <w:t>myStack.push</w:t>
+      </w:r>
+      <w:proofErr w:type="spellEnd"/>
+      <w:r>
+        <w:rPr>
+          <w:rFonts w:ascii="Courier New" w:hAnsi="Courier New" w:cs="Courier New"/>
+        </w:rPr>
+        <w:t>(70</w:t>
+      </w:r>
+      <w:proofErr w:type="gramStart"/>
+      <w:r>
+        <w:rPr>
+          <w:rFonts w:ascii="Courier New" w:hAnsi="Courier New" w:cs="Courier New"/>
+        </w:rPr>
+        <w:t>);</w:t>
+      </w:r>
+      <w:proofErr w:type="gramEnd"/>
+    </w:p>
+    <w:p>
+      <w:pPr>
+        <w:spacing w:after="0" w:line="259" w:lineRule="auto"/>
+        <w:ind w:left="0" w:firstLine="0"/>
+        <w:jc w:val="left"/>
+        <w:rPr>
+          <w:rFonts w:ascii="Courier New" w:hAnsi="Courier New" w:cs="Courier New"/>
+        </w:rPr>
+      </w:pPr>
+      <w:r>
+        <w:rPr>
+          <w:rFonts w:ascii="Courier New" w:hAnsi="Courier New" w:cs="Courier New"/>
+        </w:rPr>
+        <w:t xml:space="preserve">    </w:t>
+      </w:r>
+      <w:proofErr w:type="spellStart"/>
+      <w:r>
+        <w:rPr>
+          <w:rFonts w:ascii="Courier New" w:hAnsi="Courier New" w:cs="Courier New"/>
+        </w:rPr>
+        <w:t>myStack.push</w:t>
+      </w:r>
+      <w:proofErr w:type="spellEnd"/>
+      <w:r>
+        <w:rPr>
+          <w:rFonts w:ascii="Courier New" w:hAnsi="Courier New" w:cs="Courier New"/>
+        </w:rPr>
+        <w:t>(80</w:t>
+      </w:r>
+      <w:proofErr w:type="gramStart"/>
+      <w:r>
+        <w:rPr>
+          <w:rFonts w:ascii="Courier New" w:hAnsi="Courier New" w:cs="Courier New"/>
+        </w:rPr>
+        <w:t>);</w:t>
+      </w:r>
+      <w:proofErr w:type="gramEnd"/>
+    </w:p>
+    <w:p>
+      <w:pPr>
+        <w:spacing w:after="0" w:line="259" w:lineRule="auto"/>
+        <w:ind w:left="0" w:firstLine="0"/>
+        <w:jc w:val="left"/>
+        <w:rPr>
+          <w:rFonts w:ascii="Courier New" w:hAnsi="Courier New" w:cs="Courier New"/>
+        </w:rPr>
+      </w:pPr>
+      <w:r>
+        <w:rPr>
+          <w:rFonts w:ascii="Courier New" w:hAnsi="Courier New" w:cs="Courier New"/>
+        </w:rPr>
+        <w:t xml:space="preserve">    </w:t>
+      </w:r>
+      <w:proofErr w:type="spellStart"/>
+      <w:r>
+        <w:rPr>
+          <w:rFonts w:ascii="Courier New" w:hAnsi="Courier New" w:cs="Courier New"/>
+        </w:rPr>
+        <w:t>myStack.push</w:t>
+      </w:r>
+      <w:proofErr w:type="spellEnd"/>
+      <w:r>
+        <w:rPr>
+          <w:rFonts w:ascii="Courier New" w:hAnsi="Courier New" w:cs="Courier New"/>
+        </w:rPr>
+        <w:t>(90</w:t>
+      </w:r>
+      <w:proofErr w:type="gramStart"/>
+      <w:r>
+        <w:rPr>
+          <w:rFonts w:ascii="Courier New" w:hAnsi="Courier New" w:cs="Courier New"/>
+        </w:rPr>
+        <w:t>);</w:t>
+      </w:r>
+      <w:proofErr w:type="gramEnd"/>
+    </w:p>
+    <w:p>
+      <w:pPr>
+        <w:spacing w:after="0" w:line="259" w:lineRule="auto"/>
+        <w:ind w:left="0" w:firstLine="0"/>
+        <w:jc w:val="left"/>
+        <w:rPr>
+          <w:rFonts w:ascii="Courier New" w:hAnsi="Courier New" w:cs="Courier New"/>
+        </w:rPr>
+      </w:pPr>
+      <w:r>
+        <w:rPr>
+          <w:rFonts w:ascii="Courier New" w:hAnsi="Courier New" w:cs="Courier New"/>
+        </w:rPr>
+        <w:t xml:space="preserve">    </w:t>
+      </w:r>
+      <w:proofErr w:type="spellStart"/>
+      <w:r>
+        <w:rPr>
+          <w:rFonts w:ascii="Courier New" w:hAnsi="Courier New" w:cs="Courier New"/>
+        </w:rPr>
+        <w:t>myStack.push</w:t>
+      </w:r>
+      <w:proofErr w:type="spellEnd"/>
+      <w:r>
+        <w:rPr>
+          <w:rFonts w:ascii="Courier New" w:hAnsi="Courier New" w:cs="Courier New"/>
+        </w:rPr>
+        <w:t>(100</w:t>
+      </w:r>
+      <w:proofErr w:type="gramStart"/>
+      <w:r>
+        <w:rPr>
+          <w:rFonts w:ascii="Courier New" w:hAnsi="Courier New" w:cs="Courier New"/>
+        </w:rPr>
+        <w:t>);</w:t>
+      </w:r>
+      <w:proofErr w:type="gramEnd"/>
+    </w:p>
+    <w:p>
+      <w:pPr>
+        <w:spacing w:after="0" w:line="259" w:lineRule="auto"/>
+        <w:ind w:left="0" w:firstLine="0"/>
+        <w:jc w:val="left"/>
+        <w:rPr>
+          <w:rFonts w:ascii="Courier New" w:hAnsi="Courier New" w:cs="Courier New"/>
+        </w:rPr>
+      </w:pPr>
+      <w:r>
+        <w:rPr>
+          <w:rFonts w:ascii="Courier New" w:hAnsi="Courier New" w:cs="Courier New"/>
+        </w:rPr>
+        <w:t xml:space="preserve">    </w:t>
+      </w:r>
+      <w:proofErr w:type="spellStart"/>
+      <w:r>
+        <w:rPr>
+          <w:rFonts w:ascii="Courier New" w:hAnsi="Courier New" w:cs="Courier New"/>
+        </w:rPr>
+        <w:t>myStack.display</w:t>
+      </w:r>
+      <w:proofErr w:type="spellEnd"/>
+      <w:r>
+        <w:rPr>
+          <w:rFonts w:ascii="Courier New" w:hAnsi="Courier New" w:cs="Courier New"/>
+        </w:rPr>
+        <w:t>(</w:t>
+      </w:r>
+      <w:proofErr w:type="gramStart"/>
+      <w:r>
+        <w:rPr>
+          <w:rFonts w:ascii="Courier New" w:hAnsi="Courier New" w:cs="Courier New"/>
+        </w:rPr>
+        <w:t>);</w:t>
+      </w:r>
+      <w:proofErr w:type="gramEnd"/>
+    </w:p>
+    <w:p>
+      <w:pPr>
+        <w:spacing w:after="0" w:line="259" w:lineRule="auto"/>
+        <w:ind w:left="0" w:firstLine="0"/>
+        <w:jc w:val="left"/>
+        <w:rPr>
+          <w:rFonts w:ascii="Courier New" w:hAnsi="Courier New" w:cs="Courier New"/>
+        </w:rPr>
+      </w:pPr>
+      <w:r>
+        <w:rPr>
+          <w:rFonts w:ascii="Courier New" w:hAnsi="Courier New" w:cs="Courier New"/>
+        </w:rPr>
+        <w:t xml:space="preserve">    </w:t>
+      </w:r>
+      <w:proofErr w:type="spellStart"/>
+      <w:proofErr w:type="gramStart"/>
+      <w:r>
+        <w:rPr>
+          <w:rFonts w:ascii="Courier New" w:hAnsi="Courier New" w:cs="Courier New"/>
+        </w:rPr>
+        <w:t>myStack.pop</w:t>
+      </w:r>
+      <w:proofErr w:type="spellEnd"/>
+      <w:r>
+        <w:rPr>
+          <w:rFonts w:ascii="Courier New" w:hAnsi="Courier New" w:cs="Courier New"/>
+        </w:rPr>
+        <w:t>(</w:t>
+      </w:r>
+      <w:proofErr w:type="gramEnd"/>
+      <w:r>
+        <w:rPr>
+          <w:rFonts w:ascii="Courier New" w:hAnsi="Courier New" w:cs="Courier New"/>
+        </w:rPr>
+        <w:t>);</w:t>
+      </w:r>
+    </w:p>
+    <w:p>
+      <w:pPr>
+        <w:spacing w:after="0" w:line="259" w:lineRule="auto"/>
+        <w:ind w:left="0" w:firstLine="0"/>
+        <w:jc w:val="left"/>
+        <w:rPr>
+          <w:rFonts w:ascii="Courier New" w:hAnsi="Courier New" w:cs="Courier New"/>
+        </w:rPr>
+      </w:pPr>
+      <w:r>
+        <w:rPr>
+          <w:rFonts w:ascii="Courier New" w:hAnsi="Courier New" w:cs="Courier New"/>
+        </w:rPr>
+        <w:t xml:space="preserve">    </w:t>
+      </w:r>
+      <w:proofErr w:type="spellStart"/>
+      <w:proofErr w:type="gramStart"/>
+      <w:r>
+        <w:rPr>
+          <w:rFonts w:ascii="Courier New" w:hAnsi="Courier New" w:cs="Courier New"/>
+        </w:rPr>
+        <w:t>myStack.pop</w:t>
+      </w:r>
+      <w:proofErr w:type="spellEnd"/>
+      <w:r>
+        <w:rPr>
+          <w:rFonts w:ascii="Courier New" w:hAnsi="Courier New" w:cs="Courier New"/>
+        </w:rPr>
+        <w:t>(</w:t>
+      </w:r>
+      <w:proofErr w:type="gramEnd"/>
+      <w:r>
+        <w:rPr>
+          <w:rFonts w:ascii="Courier New" w:hAnsi="Courier New" w:cs="Courier New"/>
+        </w:rPr>
+        <w:t>);</w:t>
+      </w:r>
+    </w:p>
+    <w:p>
+      <w:pPr>
+        <w:spacing w:after="0" w:line="259" w:lineRule="auto"/>
+        <w:ind w:left="0" w:firstLine="0"/>
+        <w:jc w:val="left"/>
+        <w:rPr>
+          <w:rFonts w:ascii="Courier New" w:hAnsi="Courier New" w:cs="Courier New"/>
+        </w:rPr>
+      </w:pPr>
+      <w:r>
+        <w:rPr>
+          <w:rFonts w:ascii="Courier New" w:hAnsi="Courier New" w:cs="Courier New"/>
+        </w:rPr>
         <w:lastRenderedPageBreak/>
-        <w:t xml:space="preserve">    // finding the top element</w:t>
-      </w:r>
-    </w:p>
-    <w:p>
-      <w:pPr>
-        <w:spacing w:after="0" w:line="259" w:lineRule="auto"/>
-        <w:ind w:left="0" w:firstLine="0"/>
-        <w:jc w:val="left"/>
-        <w:rPr>
-          <w:rFonts w:ascii="Courier New" w:hAnsi="Courier New" w:cs="Courier New"/>
-        </w:rPr>
-      </w:pPr>
-      <w:r>
-        <w:rPr>
-          <w:rFonts w:ascii="Courier New" w:hAnsi="Courier New" w:cs="Courier New"/>
-        </w:rPr>
-        <w:t xml:space="preserve">    int </w:t>
-      </w:r>
-      <w:proofErr w:type="spellStart"/>
-      <w:proofErr w:type="gramStart"/>
-      <w:r>
-        <w:rPr>
-          <w:rFonts w:ascii="Courier New" w:hAnsi="Courier New" w:cs="Courier New"/>
-        </w:rPr>
-        <w:t>stackTop</w:t>
+        <w:t xml:space="preserve">    </w:t>
+      </w:r>
+      <w:proofErr w:type="spellStart"/>
+      <w:proofErr w:type="gramStart"/>
+      <w:r>
+        <w:rPr>
+          <w:rFonts w:ascii="Courier New" w:hAnsi="Courier New" w:cs="Courier New"/>
+        </w:rPr>
+        <w:t>myStack.pop</w:t>
       </w:r>
       <w:proofErr w:type="spellEnd"/>
       <w:r>
@@ -4511,47 +5918,31 @@
         <w:rPr>
           <w:rFonts w:ascii="Courier New" w:hAnsi="Courier New" w:cs="Courier New"/>
         </w:rPr>
-        <w:t>)</w:t>
-      </w:r>
-    </w:p>
-    <w:p>
-      <w:pPr>
-        <w:spacing w:after="0" w:line="259" w:lineRule="auto"/>
-        <w:ind w:left="0" w:firstLine="0"/>
-        <w:jc w:val="left"/>
-        <w:rPr>
-          <w:rFonts w:ascii="Courier New" w:hAnsi="Courier New" w:cs="Courier New"/>
-        </w:rPr>
-      </w:pPr>
-      <w:r>
-        <w:rPr>
-          <w:rFonts w:ascii="Courier New" w:hAnsi="Courier New" w:cs="Courier New"/>
-        </w:rPr>
-        <w:t xml:space="preserve">    {</w:t>
-      </w:r>
-    </w:p>
-    <w:p>
-      <w:pPr>
-        <w:spacing w:after="0" w:line="259" w:lineRule="auto"/>
-        <w:ind w:left="0" w:firstLine="0"/>
-        <w:jc w:val="left"/>
-        <w:rPr>
-          <w:rFonts w:ascii="Courier New" w:hAnsi="Courier New" w:cs="Courier New"/>
-        </w:rPr>
-      </w:pPr>
-      <w:r>
-        <w:rPr>
-          <w:rFonts w:ascii="Courier New" w:hAnsi="Courier New" w:cs="Courier New"/>
-        </w:rPr>
-        <w:t xml:space="preserve">        if (</w:t>
-      </w:r>
-      <w:proofErr w:type="spellStart"/>
-      <w:proofErr w:type="gramStart"/>
-      <w:r>
-        <w:rPr>
-          <w:rFonts w:ascii="Courier New" w:hAnsi="Courier New" w:cs="Courier New"/>
-        </w:rPr>
-        <w:t>isEmpty</w:t>
+        <w:t>);</w:t>
+      </w:r>
+    </w:p>
+    <w:p>
+      <w:pPr>
+        <w:spacing w:after="0" w:line="259" w:lineRule="auto"/>
+        <w:ind w:left="0" w:firstLine="0"/>
+        <w:jc w:val="left"/>
+        <w:rPr>
+          <w:rFonts w:ascii="Courier New" w:hAnsi="Courier New" w:cs="Courier New"/>
+        </w:rPr>
+      </w:pPr>
+      <w:r>
+        <w:rPr>
+          <w:rFonts w:ascii="Courier New" w:hAnsi="Courier New" w:cs="Courier New"/>
+        </w:rPr>
+        <w:t xml:space="preserve">    </w:t>
+      </w:r>
+      <w:proofErr w:type="spellStart"/>
+      <w:proofErr w:type="gramStart"/>
+      <w:r>
+        <w:rPr>
+          <w:rFonts w:ascii="Courier New" w:hAnsi="Courier New" w:cs="Courier New"/>
+        </w:rPr>
+        <w:t>myStack.pop</w:t>
       </w:r>
       <w:proofErr w:type="spellEnd"/>
       <w:r>
@@ -4565,1355 +5956,22 @@
         <w:rPr>
           <w:rFonts w:ascii="Courier New" w:hAnsi="Courier New" w:cs="Courier New"/>
         </w:rPr>
-        <w:t>))</w:t>
-      </w:r>
-    </w:p>
-    <w:p>
-      <w:pPr>
-        <w:spacing w:after="0" w:line="259" w:lineRule="auto"/>
-        <w:ind w:left="0" w:firstLine="0"/>
-        <w:jc w:val="left"/>
-        <w:rPr>
-          <w:rFonts w:ascii="Courier New" w:hAnsi="Courier New" w:cs="Courier New"/>
-        </w:rPr>
-      </w:pPr>
-      <w:r>
-        <w:rPr>
-          <w:rFonts w:ascii="Courier New" w:hAnsi="Courier New" w:cs="Courier New"/>
-        </w:rPr>
-        <w:t xml:space="preserve">        {</w:t>
-      </w:r>
-    </w:p>
-    <w:p>
-      <w:pPr>
-        <w:spacing w:after="0" w:line="259" w:lineRule="auto"/>
-        <w:ind w:left="0" w:firstLine="0"/>
-        <w:jc w:val="left"/>
-        <w:rPr>
-          <w:rFonts w:ascii="Courier New" w:hAnsi="Courier New" w:cs="Courier New"/>
-        </w:rPr>
-      </w:pPr>
-      <w:r>
-        <w:rPr>
-          <w:rFonts w:ascii="Courier New" w:hAnsi="Courier New" w:cs="Courier New"/>
-        </w:rPr>
-        <w:t xml:space="preserve">            </w:t>
-      </w:r>
-      <w:proofErr w:type="spellStart"/>
-      <w:r>
-        <w:rPr>
-          <w:rFonts w:ascii="Courier New" w:hAnsi="Courier New" w:cs="Courier New"/>
-        </w:rPr>
-        <w:t>cout</w:t>
-      </w:r>
-      <w:proofErr w:type="spellEnd"/>
-      <w:r>
-        <w:rPr>
-          <w:rFonts w:ascii="Courier New" w:hAnsi="Courier New" w:cs="Courier New"/>
-        </w:rPr>
-        <w:t xml:space="preserve"> &lt;&lt; "Stack is empty" &lt;&lt; </w:t>
-      </w:r>
-      <w:proofErr w:type="spellStart"/>
-      <w:proofErr w:type="gramStart"/>
-      <w:r>
-        <w:rPr>
-          <w:rFonts w:ascii="Courier New" w:hAnsi="Courier New" w:cs="Courier New"/>
-        </w:rPr>
-        <w:t>endl</w:t>
-      </w:r>
-      <w:proofErr w:type="spellEnd"/>
-      <w:r>
-        <w:rPr>
-          <w:rFonts w:ascii="Courier New" w:hAnsi="Courier New" w:cs="Courier New"/>
-        </w:rPr>
-        <w:t>;</w:t>
-      </w:r>
-      <w:proofErr w:type="gramEnd"/>
-    </w:p>
-    <w:p>
-      <w:pPr>
-        <w:spacing w:after="0" w:line="259" w:lineRule="auto"/>
-        <w:ind w:left="0" w:firstLine="0"/>
-        <w:jc w:val="left"/>
-        <w:rPr>
-          <w:rFonts w:ascii="Courier New" w:hAnsi="Courier New" w:cs="Courier New"/>
-        </w:rPr>
-      </w:pPr>
-      <w:r>
-        <w:rPr>
-          <w:rFonts w:ascii="Courier New" w:hAnsi="Courier New" w:cs="Courier New"/>
-        </w:rPr>
-        <w:t xml:space="preserve">            return </w:t>
-      </w:r>
-      <w:proofErr w:type="gramStart"/>
-      <w:r>
-        <w:rPr>
-          <w:rFonts w:ascii="Courier New" w:hAnsi="Courier New" w:cs="Courier New"/>
-        </w:rPr>
-        <w:t>0;</w:t>
-      </w:r>
-      <w:proofErr w:type="gramEnd"/>
-    </w:p>
-    <w:p>
-      <w:pPr>
-        <w:spacing w:after="0" w:line="259" w:lineRule="auto"/>
-        <w:ind w:left="0" w:firstLine="0"/>
-        <w:jc w:val="left"/>
-        <w:rPr>
-          <w:rFonts w:ascii="Courier New" w:hAnsi="Courier New" w:cs="Courier New"/>
-        </w:rPr>
-      </w:pPr>
-      <w:r>
-        <w:rPr>
-          <w:rFonts w:ascii="Courier New" w:hAnsi="Courier New" w:cs="Courier New"/>
-        </w:rPr>
-        <w:t xml:space="preserve">        }</w:t>
-      </w:r>
-    </w:p>
-    <w:p>
-      <w:pPr>
-        <w:spacing w:after="0" w:line="259" w:lineRule="auto"/>
-        <w:ind w:left="0" w:firstLine="0"/>
-        <w:jc w:val="left"/>
-        <w:rPr>
-          <w:rFonts w:ascii="Courier New" w:hAnsi="Courier New" w:cs="Courier New"/>
-        </w:rPr>
-      </w:pPr>
-      <w:r>
-        <w:rPr>
-          <w:rFonts w:ascii="Courier New" w:hAnsi="Courier New" w:cs="Courier New"/>
-        </w:rPr>
-        <w:t xml:space="preserve">        return top-&gt;</w:t>
-      </w:r>
-      <w:proofErr w:type="gramStart"/>
-      <w:r>
-        <w:rPr>
-          <w:rFonts w:ascii="Courier New" w:hAnsi="Courier New" w:cs="Courier New"/>
-        </w:rPr>
-        <w:t>data;</w:t>
-      </w:r>
-      <w:proofErr w:type="gramEnd"/>
-    </w:p>
-    <w:p>
-      <w:pPr>
-        <w:spacing w:after="0" w:line="259" w:lineRule="auto"/>
-        <w:ind w:left="0" w:firstLine="0"/>
-        <w:jc w:val="left"/>
-        <w:rPr>
-          <w:rFonts w:ascii="Courier New" w:hAnsi="Courier New" w:cs="Courier New"/>
-        </w:rPr>
-      </w:pPr>
-      <w:r>
-        <w:rPr>
-          <w:rFonts w:ascii="Courier New" w:hAnsi="Courier New" w:cs="Courier New"/>
-        </w:rPr>
-        <w:t xml:space="preserve">    }</w:t>
-      </w:r>
-    </w:p>
-    <w:p>
-      <w:pPr>
-        <w:spacing w:after="0" w:line="259" w:lineRule="auto"/>
-        <w:ind w:left="0" w:firstLine="0"/>
-        <w:jc w:val="left"/>
-        <w:rPr>
-          <w:rFonts w:ascii="Courier New" w:hAnsi="Courier New" w:cs="Courier New"/>
-        </w:rPr>
-      </w:pPr>
-    </w:p>
-    <w:p>
-      <w:pPr>
-        <w:spacing w:after="0" w:line="259" w:lineRule="auto"/>
-        <w:ind w:left="0" w:firstLine="0"/>
-        <w:jc w:val="left"/>
-        <w:rPr>
-          <w:rFonts w:ascii="Courier New" w:hAnsi="Courier New" w:cs="Courier New"/>
-        </w:rPr>
-      </w:pPr>
-      <w:r>
-        <w:rPr>
-          <w:rFonts w:ascii="Courier New" w:hAnsi="Courier New" w:cs="Courier New"/>
-        </w:rPr>
-        <w:t xml:space="preserve">    // printing the stack</w:t>
-      </w:r>
-    </w:p>
-    <w:p>
-      <w:pPr>
-        <w:spacing w:after="0" w:line="259" w:lineRule="auto"/>
-        <w:ind w:left="0" w:firstLine="0"/>
-        <w:jc w:val="left"/>
-        <w:rPr>
-          <w:rFonts w:ascii="Courier New" w:hAnsi="Courier New" w:cs="Courier New"/>
-        </w:rPr>
-      </w:pPr>
-      <w:r>
-        <w:rPr>
-          <w:rFonts w:ascii="Courier New" w:hAnsi="Courier New" w:cs="Courier New"/>
-        </w:rPr>
-        <w:t xml:space="preserve">    void </w:t>
-      </w:r>
-      <w:proofErr w:type="gramStart"/>
-      <w:r>
-        <w:rPr>
-          <w:rFonts w:ascii="Courier New" w:hAnsi="Courier New" w:cs="Courier New"/>
-        </w:rPr>
-        <w:t>display(</w:t>
-      </w:r>
-      <w:proofErr w:type="gramEnd"/>
-      <w:r>
-        <w:rPr>
-          <w:rFonts w:ascii="Courier New" w:hAnsi="Courier New" w:cs="Courier New"/>
-        </w:rPr>
-        <w:t>)</w:t>
-      </w:r>
-    </w:p>
-    <w:p>
-      <w:pPr>
-        <w:spacing w:after="0" w:line="259" w:lineRule="auto"/>
-        <w:ind w:left="0" w:firstLine="0"/>
-        <w:jc w:val="left"/>
-        <w:rPr>
-          <w:rFonts w:ascii="Courier New" w:hAnsi="Courier New" w:cs="Courier New"/>
-        </w:rPr>
-      </w:pPr>
-      <w:r>
-        <w:rPr>
-          <w:rFonts w:ascii="Courier New" w:hAnsi="Courier New" w:cs="Courier New"/>
-        </w:rPr>
-        <w:t xml:space="preserve">    {</w:t>
-      </w:r>
-    </w:p>
-    <w:p>
-      <w:pPr>
-        <w:spacing w:after="0" w:line="259" w:lineRule="auto"/>
-        <w:ind w:left="0" w:firstLine="0"/>
-        <w:jc w:val="left"/>
-        <w:rPr>
-          <w:rFonts w:ascii="Courier New" w:hAnsi="Courier New" w:cs="Courier New"/>
-        </w:rPr>
-      </w:pPr>
-      <w:r>
-        <w:rPr>
-          <w:rFonts w:ascii="Courier New" w:hAnsi="Courier New" w:cs="Courier New"/>
-        </w:rPr>
-        <w:t xml:space="preserve">        if (</w:t>
-      </w:r>
-      <w:proofErr w:type="spellStart"/>
-      <w:proofErr w:type="gramStart"/>
-      <w:r>
-        <w:rPr>
-          <w:rFonts w:ascii="Courier New" w:hAnsi="Courier New" w:cs="Courier New"/>
-        </w:rPr>
-        <w:t>isEmpty</w:t>
-      </w:r>
-      <w:proofErr w:type="spellEnd"/>
-      <w:r>
-        <w:rPr>
-          <w:rFonts w:ascii="Courier New" w:hAnsi="Courier New" w:cs="Courier New"/>
-        </w:rPr>
-        <w:t>(</w:t>
-      </w:r>
-      <w:proofErr w:type="gramEnd"/>
-      <w:r>
-        <w:rPr>
-          <w:rFonts w:ascii="Courier New" w:hAnsi="Courier New" w:cs="Courier New"/>
-        </w:rPr>
-        <w:t>))</w:t>
-      </w:r>
-    </w:p>
-    <w:p>
-      <w:pPr>
-        <w:spacing w:after="0" w:line="259" w:lineRule="auto"/>
-        <w:ind w:left="0" w:firstLine="0"/>
-        <w:jc w:val="left"/>
-        <w:rPr>
-          <w:rFonts w:ascii="Courier New" w:hAnsi="Courier New" w:cs="Courier New"/>
-        </w:rPr>
-      </w:pPr>
-      <w:r>
-        <w:rPr>
-          <w:rFonts w:ascii="Courier New" w:hAnsi="Courier New" w:cs="Courier New"/>
-        </w:rPr>
-        <w:t xml:space="preserve">        {</w:t>
-      </w:r>
-    </w:p>
-    <w:p>
-      <w:pPr>
-        <w:spacing w:after="0" w:line="259" w:lineRule="auto"/>
-        <w:ind w:left="0" w:firstLine="0"/>
-        <w:jc w:val="left"/>
-        <w:rPr>
-          <w:rFonts w:ascii="Courier New" w:hAnsi="Courier New" w:cs="Courier New"/>
-        </w:rPr>
-      </w:pPr>
-      <w:r>
-        <w:rPr>
-          <w:rFonts w:ascii="Courier New" w:hAnsi="Courier New" w:cs="Courier New"/>
-        </w:rPr>
-        <w:t xml:space="preserve">            </w:t>
-      </w:r>
-      <w:proofErr w:type="spellStart"/>
-      <w:r>
-        <w:rPr>
-          <w:rFonts w:ascii="Courier New" w:hAnsi="Courier New" w:cs="Courier New"/>
-        </w:rPr>
-        <w:t>cout</w:t>
-      </w:r>
-      <w:proofErr w:type="spellEnd"/>
-      <w:r>
-        <w:rPr>
-          <w:rFonts w:ascii="Courier New" w:hAnsi="Courier New" w:cs="Courier New"/>
-        </w:rPr>
-        <w:t xml:space="preserve"> &lt;&lt; "Stack is empty" &lt;&lt; </w:t>
-      </w:r>
-      <w:proofErr w:type="spellStart"/>
-      <w:proofErr w:type="gramStart"/>
-      <w:r>
-        <w:rPr>
-          <w:rFonts w:ascii="Courier New" w:hAnsi="Courier New" w:cs="Courier New"/>
-        </w:rPr>
-        <w:t>endl</w:t>
-      </w:r>
-      <w:proofErr w:type="spellEnd"/>
-      <w:r>
-        <w:rPr>
-          <w:rFonts w:ascii="Courier New" w:hAnsi="Courier New" w:cs="Courier New"/>
-        </w:rPr>
-        <w:t>;</w:t>
-      </w:r>
-      <w:proofErr w:type="gramEnd"/>
-    </w:p>
-    <w:p>
-      <w:pPr>
-        <w:spacing w:after="0" w:line="259" w:lineRule="auto"/>
-        <w:ind w:left="0" w:firstLine="0"/>
-        <w:jc w:val="left"/>
-        <w:rPr>
-          <w:rFonts w:ascii="Courier New" w:hAnsi="Courier New" w:cs="Courier New"/>
-        </w:rPr>
-      </w:pPr>
-      <w:r>
-        <w:rPr>
-          <w:rFonts w:ascii="Courier New" w:hAnsi="Courier New" w:cs="Courier New"/>
-        </w:rPr>
-        <w:t xml:space="preserve">            </w:t>
-      </w:r>
-      <w:proofErr w:type="gramStart"/>
-      <w:r>
-        <w:rPr>
-          <w:rFonts w:ascii="Courier New" w:hAnsi="Courier New" w:cs="Courier New"/>
-        </w:rPr>
-        <w:t>return;</w:t>
-      </w:r>
-      <w:proofErr w:type="gramEnd"/>
-    </w:p>
-    <w:p>
-      <w:pPr>
-        <w:spacing w:after="0" w:line="259" w:lineRule="auto"/>
-        <w:ind w:left="0" w:firstLine="0"/>
-        <w:jc w:val="left"/>
-        <w:rPr>
-          <w:rFonts w:ascii="Courier New" w:hAnsi="Courier New" w:cs="Courier New"/>
-        </w:rPr>
-      </w:pPr>
-      <w:r>
-        <w:rPr>
-          <w:rFonts w:ascii="Courier New" w:hAnsi="Courier New" w:cs="Courier New"/>
-        </w:rPr>
-        <w:t xml:space="preserve">        }</w:t>
-      </w:r>
-    </w:p>
-    <w:p>
-      <w:pPr>
-        <w:spacing w:after="0" w:line="259" w:lineRule="auto"/>
-        <w:ind w:left="0" w:firstLine="0"/>
-        <w:jc w:val="left"/>
-        <w:rPr>
-          <w:rFonts w:ascii="Courier New" w:hAnsi="Courier New" w:cs="Courier New"/>
-        </w:rPr>
-      </w:pPr>
-      <w:r>
-        <w:rPr>
-          <w:rFonts w:ascii="Courier New" w:hAnsi="Courier New" w:cs="Courier New"/>
-        </w:rPr>
-        <w:t xml:space="preserve">        Node *temp = </w:t>
-      </w:r>
-      <w:proofErr w:type="gramStart"/>
-      <w:r>
-        <w:rPr>
-          <w:rFonts w:ascii="Courier New" w:hAnsi="Courier New" w:cs="Courier New"/>
-        </w:rPr>
-        <w:t>top;</w:t>
-      </w:r>
-      <w:proofErr w:type="gramEnd"/>
-    </w:p>
-    <w:p>
-      <w:pPr>
-        <w:spacing w:after="0" w:line="259" w:lineRule="auto"/>
-        <w:ind w:left="0" w:firstLine="0"/>
-        <w:jc w:val="left"/>
-        <w:rPr>
-          <w:rFonts w:ascii="Courier New" w:hAnsi="Courier New" w:cs="Courier New"/>
-        </w:rPr>
-      </w:pPr>
-      <w:r>
-        <w:rPr>
-          <w:rFonts w:ascii="Courier New" w:hAnsi="Courier New" w:cs="Courier New"/>
-        </w:rPr>
-        <w:t xml:space="preserve">        while (</w:t>
-      </w:r>
-      <w:proofErr w:type="gramStart"/>
-      <w:r>
-        <w:rPr>
-          <w:rFonts w:ascii="Courier New" w:hAnsi="Courier New" w:cs="Courier New"/>
-        </w:rPr>
-        <w:t>temp !</w:t>
-      </w:r>
-      <w:proofErr w:type="gramEnd"/>
-      <w:r>
-        <w:rPr>
-          <w:rFonts w:ascii="Courier New" w:hAnsi="Courier New" w:cs="Courier New"/>
-        </w:rPr>
-        <w:t>= NULL)</w:t>
-      </w:r>
-    </w:p>
-    <w:p>
-      <w:pPr>
-        <w:spacing w:after="0" w:line="259" w:lineRule="auto"/>
-        <w:ind w:left="0" w:firstLine="0"/>
-        <w:jc w:val="left"/>
-        <w:rPr>
-          <w:rFonts w:ascii="Courier New" w:hAnsi="Courier New" w:cs="Courier New"/>
-        </w:rPr>
-      </w:pPr>
-      <w:r>
-        <w:rPr>
-          <w:rFonts w:ascii="Courier New" w:hAnsi="Courier New" w:cs="Courier New"/>
-        </w:rPr>
-        <w:t xml:space="preserve">        {</w:t>
-      </w:r>
-    </w:p>
-    <w:p>
-      <w:pPr>
-        <w:spacing w:after="0" w:line="259" w:lineRule="auto"/>
-        <w:ind w:left="0" w:firstLine="0"/>
-        <w:jc w:val="left"/>
-        <w:rPr>
-          <w:rFonts w:ascii="Courier New" w:hAnsi="Courier New" w:cs="Courier New"/>
-        </w:rPr>
-      </w:pPr>
-      <w:r>
-        <w:rPr>
-          <w:rFonts w:ascii="Courier New" w:hAnsi="Courier New" w:cs="Courier New"/>
-        </w:rPr>
-        <w:t xml:space="preserve">            </w:t>
-      </w:r>
-      <w:proofErr w:type="spellStart"/>
-      <w:r>
-        <w:rPr>
-          <w:rFonts w:ascii="Courier New" w:hAnsi="Courier New" w:cs="Courier New"/>
-        </w:rPr>
-        <w:t>cout</w:t>
-      </w:r>
-      <w:proofErr w:type="spellEnd"/>
-      <w:r>
-        <w:rPr>
-          <w:rFonts w:ascii="Courier New" w:hAnsi="Courier New" w:cs="Courier New"/>
-        </w:rPr>
-        <w:t xml:space="preserve"> &lt;&lt; temp-&gt;data &lt;&lt; " </w:t>
-      </w:r>
-      <w:proofErr w:type="gramStart"/>
-      <w:r>
-        <w:rPr>
-          <w:rFonts w:ascii="Courier New" w:hAnsi="Courier New" w:cs="Courier New"/>
-        </w:rPr>
-        <w:t>";</w:t>
-      </w:r>
-      <w:proofErr w:type="gramEnd"/>
-    </w:p>
-    <w:p>
-      <w:pPr>
-        <w:spacing w:after="0" w:line="259" w:lineRule="auto"/>
-        <w:ind w:left="0" w:firstLine="0"/>
-        <w:jc w:val="left"/>
-        <w:rPr>
-          <w:rFonts w:ascii="Courier New" w:hAnsi="Courier New" w:cs="Courier New"/>
-        </w:rPr>
-      </w:pPr>
-      <w:r>
-        <w:rPr>
-          <w:rFonts w:ascii="Courier New" w:hAnsi="Courier New" w:cs="Courier New"/>
-        </w:rPr>
-        <w:t xml:space="preserve">            temp = temp-&gt;</w:t>
-      </w:r>
-      <w:proofErr w:type="gramStart"/>
-      <w:r>
-        <w:rPr>
-          <w:rFonts w:ascii="Courier New" w:hAnsi="Courier New" w:cs="Courier New"/>
-        </w:rPr>
-        <w:t>next;</w:t>
-      </w:r>
-      <w:proofErr w:type="gramEnd"/>
-    </w:p>
-    <w:p>
-      <w:pPr>
-        <w:spacing w:after="0" w:line="259" w:lineRule="auto"/>
-        <w:ind w:left="0" w:firstLine="0"/>
-        <w:jc w:val="left"/>
-        <w:rPr>
-          <w:rFonts w:ascii="Courier New" w:hAnsi="Courier New" w:cs="Courier New"/>
-        </w:rPr>
-      </w:pPr>
-      <w:r>
-        <w:rPr>
-          <w:rFonts w:ascii="Courier New" w:hAnsi="Courier New" w:cs="Courier New"/>
-        </w:rPr>
-        <w:t xml:space="preserve">        }</w:t>
-      </w:r>
-    </w:p>
-    <w:p>
-      <w:pPr>
-        <w:spacing w:after="0" w:line="259" w:lineRule="auto"/>
-        <w:ind w:left="0" w:firstLine="0"/>
-        <w:jc w:val="left"/>
-        <w:rPr>
-          <w:rFonts w:ascii="Courier New" w:hAnsi="Courier New" w:cs="Courier New"/>
-        </w:rPr>
-      </w:pPr>
-      <w:r>
-        <w:rPr>
-          <w:rFonts w:ascii="Courier New" w:hAnsi="Courier New" w:cs="Courier New"/>
-        </w:rPr>
-        <w:t xml:space="preserve">        </w:t>
-      </w:r>
-      <w:proofErr w:type="spellStart"/>
-      <w:r>
-        <w:rPr>
-          <w:rFonts w:ascii="Courier New" w:hAnsi="Courier New" w:cs="Courier New"/>
-        </w:rPr>
-        <w:t>cout</w:t>
-      </w:r>
-      <w:proofErr w:type="spellEnd"/>
-      <w:r>
-        <w:rPr>
-          <w:rFonts w:ascii="Courier New" w:hAnsi="Courier New" w:cs="Courier New"/>
-        </w:rPr>
-        <w:t xml:space="preserve"> &lt;&lt; </w:t>
-      </w:r>
-      <w:proofErr w:type="spellStart"/>
-      <w:proofErr w:type="gramStart"/>
-      <w:r>
-        <w:rPr>
-          <w:rFonts w:ascii="Courier New" w:hAnsi="Courier New" w:cs="Courier New"/>
-        </w:rPr>
-        <w:t>endl</w:t>
-      </w:r>
-      <w:proofErr w:type="spellEnd"/>
-      <w:r>
-        <w:rPr>
-          <w:rFonts w:ascii="Courier New" w:hAnsi="Courier New" w:cs="Courier New"/>
-        </w:rPr>
-        <w:t>;</w:t>
-      </w:r>
-      <w:proofErr w:type="gramEnd"/>
-    </w:p>
-    <w:p>
-      <w:pPr>
-        <w:spacing w:after="0" w:line="259" w:lineRule="auto"/>
-        <w:ind w:left="0" w:firstLine="0"/>
-        <w:jc w:val="left"/>
-        <w:rPr>
-          <w:rFonts w:ascii="Courier New" w:hAnsi="Courier New" w:cs="Courier New"/>
-        </w:rPr>
-      </w:pPr>
-      <w:r>
-        <w:rPr>
-          <w:rFonts w:ascii="Courier New" w:hAnsi="Courier New" w:cs="Courier New"/>
-        </w:rPr>
-        <w:t xml:space="preserve">    }</w:t>
-      </w:r>
-    </w:p>
-    <w:p>
-      <w:pPr>
-        <w:spacing w:after="0" w:line="259" w:lineRule="auto"/>
-        <w:ind w:left="0" w:firstLine="0"/>
-        <w:jc w:val="left"/>
-        <w:rPr>
-          <w:rFonts w:ascii="Courier New" w:hAnsi="Courier New" w:cs="Courier New"/>
-        </w:rPr>
-      </w:pPr>
-      <w:r>
-        <w:rPr>
-          <w:rFonts w:ascii="Courier New" w:hAnsi="Courier New" w:cs="Courier New"/>
-        </w:rPr>
-        <w:t>};</w:t>
-      </w:r>
-    </w:p>
-    <w:p>
-      <w:pPr>
-        <w:spacing w:after="0" w:line="259" w:lineRule="auto"/>
-        <w:ind w:left="0" w:firstLine="0"/>
-        <w:jc w:val="left"/>
-        <w:rPr>
-          <w:rFonts w:ascii="Courier New" w:hAnsi="Courier New" w:cs="Courier New"/>
-        </w:rPr>
-      </w:pPr>
-    </w:p>
-    <w:p>
-      <w:pPr>
-        <w:spacing w:after="0" w:line="259" w:lineRule="auto"/>
-        <w:ind w:left="0" w:firstLine="0"/>
-        <w:jc w:val="left"/>
-        <w:rPr>
-          <w:rFonts w:ascii="Courier New" w:hAnsi="Courier New" w:cs="Courier New"/>
-        </w:rPr>
-      </w:pPr>
-      <w:r>
-        <w:rPr>
-          <w:rFonts w:ascii="Courier New" w:hAnsi="Courier New" w:cs="Courier New"/>
-        </w:rPr>
-        <w:t xml:space="preserve">int </w:t>
-      </w:r>
-      <w:proofErr w:type="gramStart"/>
-      <w:r>
-        <w:rPr>
-          <w:rFonts w:ascii="Courier New" w:hAnsi="Courier New" w:cs="Courier New"/>
-        </w:rPr>
-        <w:t>main(</w:t>
-      </w:r>
-      <w:proofErr w:type="gramEnd"/>
-      <w:r>
-        <w:rPr>
-          <w:rFonts w:ascii="Courier New" w:hAnsi="Courier New" w:cs="Courier New"/>
-        </w:rPr>
-        <w:t>)</w:t>
-      </w:r>
-    </w:p>
-    <w:p>
-      <w:pPr>
-        <w:spacing w:after="0" w:line="259" w:lineRule="auto"/>
-        <w:ind w:left="0" w:firstLine="0"/>
-        <w:jc w:val="left"/>
-        <w:rPr>
-          <w:rFonts w:ascii="Courier New" w:hAnsi="Courier New" w:cs="Courier New"/>
-        </w:rPr>
-      </w:pPr>
-      <w:r>
-        <w:rPr>
-          <w:rFonts w:ascii="Courier New" w:hAnsi="Courier New" w:cs="Courier New"/>
-        </w:rPr>
-        <w:t>{</w:t>
-      </w:r>
-    </w:p>
-    <w:p>
-      <w:pPr>
-        <w:spacing w:after="0" w:line="259" w:lineRule="auto"/>
-        <w:ind w:left="0" w:firstLine="0"/>
-        <w:jc w:val="left"/>
-        <w:rPr>
-          <w:rFonts w:ascii="Courier New" w:hAnsi="Courier New" w:cs="Courier New"/>
-        </w:rPr>
-      </w:pPr>
-      <w:r>
-        <w:rPr>
-          <w:rFonts w:ascii="Courier New" w:hAnsi="Courier New" w:cs="Courier New"/>
-        </w:rPr>
-        <w:t xml:space="preserve">    // start clock</w:t>
-      </w:r>
-    </w:p>
-    <w:p>
-      <w:pPr>
-        <w:spacing w:after="0" w:line="259" w:lineRule="auto"/>
-        <w:ind w:left="0" w:firstLine="0"/>
-        <w:jc w:val="left"/>
-        <w:rPr>
-          <w:rFonts w:ascii="Courier New" w:hAnsi="Courier New" w:cs="Courier New"/>
-        </w:rPr>
-      </w:pPr>
-      <w:r>
-        <w:rPr>
-          <w:rFonts w:ascii="Courier New" w:hAnsi="Courier New" w:cs="Courier New"/>
-        </w:rPr>
-        <w:t xml:space="preserve">    auto </w:t>
-      </w:r>
-      <w:proofErr w:type="spellStart"/>
-      <w:r>
-        <w:rPr>
-          <w:rFonts w:ascii="Courier New" w:hAnsi="Courier New" w:cs="Courier New"/>
-        </w:rPr>
-        <w:t>start_time</w:t>
-      </w:r>
-      <w:proofErr w:type="spellEnd"/>
-      <w:r>
-        <w:rPr>
-          <w:rFonts w:ascii="Courier New" w:hAnsi="Courier New" w:cs="Courier New"/>
-        </w:rPr>
-        <w:t xml:space="preserve"> = </w:t>
-      </w:r>
-      <w:proofErr w:type="gramStart"/>
-      <w:r>
-        <w:rPr>
-          <w:rFonts w:ascii="Courier New" w:hAnsi="Courier New" w:cs="Courier New"/>
-        </w:rPr>
-        <w:t>chrono::</w:t>
-      </w:r>
-      <w:proofErr w:type="spellStart"/>
-      <w:proofErr w:type="gramEnd"/>
-      <w:r>
-        <w:rPr>
-          <w:rFonts w:ascii="Courier New" w:hAnsi="Courier New" w:cs="Courier New"/>
-        </w:rPr>
-        <w:t>steady_clock</w:t>
-      </w:r>
-      <w:proofErr w:type="spellEnd"/>
-      <w:r>
-        <w:rPr>
-          <w:rFonts w:ascii="Courier New" w:hAnsi="Courier New" w:cs="Courier New"/>
-        </w:rPr>
-        <w:t>::now();</w:t>
-      </w:r>
-    </w:p>
-    <w:p>
-      <w:pPr>
-        <w:spacing w:after="0" w:line="259" w:lineRule="auto"/>
-        <w:ind w:left="0" w:firstLine="0"/>
-        <w:jc w:val="left"/>
-        <w:rPr>
-          <w:rFonts w:ascii="Courier New" w:hAnsi="Courier New" w:cs="Courier New"/>
-        </w:rPr>
-      </w:pPr>
-    </w:p>
-    <w:p>
-      <w:pPr>
-        <w:spacing w:after="0" w:line="259" w:lineRule="auto"/>
-        <w:ind w:left="0" w:firstLine="0"/>
-        <w:jc w:val="left"/>
-        <w:rPr>
-          <w:rFonts w:ascii="Courier New" w:hAnsi="Courier New" w:cs="Courier New"/>
-        </w:rPr>
-      </w:pPr>
-      <w:r>
-        <w:rPr>
-          <w:rFonts w:ascii="Courier New" w:hAnsi="Courier New" w:cs="Courier New"/>
-        </w:rPr>
-        <w:t xml:space="preserve">    // implementing stack and methods</w:t>
-      </w:r>
-    </w:p>
-    <w:p>
-      <w:pPr>
-        <w:spacing w:after="0" w:line="259" w:lineRule="auto"/>
-        <w:ind w:left="0" w:firstLine="0"/>
-        <w:jc w:val="left"/>
-        <w:rPr>
-          <w:rFonts w:ascii="Courier New" w:hAnsi="Courier New" w:cs="Courier New"/>
-        </w:rPr>
-      </w:pPr>
-      <w:r>
-        <w:rPr>
-          <w:rFonts w:ascii="Courier New" w:hAnsi="Courier New" w:cs="Courier New"/>
-        </w:rPr>
-        <w:t xml:space="preserve">    Stack </w:t>
-      </w:r>
-      <w:proofErr w:type="spellStart"/>
-      <w:proofErr w:type="gramStart"/>
-      <w:r>
-        <w:rPr>
-          <w:rFonts w:ascii="Courier New" w:hAnsi="Courier New" w:cs="Courier New"/>
-        </w:rPr>
-        <w:t>myStack</w:t>
-      </w:r>
-      <w:proofErr w:type="spellEnd"/>
-      <w:r>
-        <w:rPr>
-          <w:rFonts w:ascii="Courier New" w:hAnsi="Courier New" w:cs="Courier New"/>
-        </w:rPr>
-        <w:t>;</w:t>
-      </w:r>
-      <w:proofErr w:type="gramEnd"/>
-    </w:p>
-    <w:p>
-      <w:pPr>
-        <w:spacing w:after="0" w:line="259" w:lineRule="auto"/>
-        <w:ind w:left="0" w:firstLine="0"/>
-        <w:jc w:val="left"/>
-        <w:rPr>
-          <w:rFonts w:ascii="Courier New" w:hAnsi="Courier New" w:cs="Courier New"/>
-        </w:rPr>
-      </w:pPr>
-      <w:r>
-        <w:rPr>
-          <w:rFonts w:ascii="Courier New" w:hAnsi="Courier New" w:cs="Courier New"/>
-        </w:rPr>
-        <w:t xml:space="preserve">    </w:t>
-      </w:r>
-      <w:proofErr w:type="spellStart"/>
-      <w:r>
-        <w:rPr>
-          <w:rFonts w:ascii="Courier New" w:hAnsi="Courier New" w:cs="Courier New"/>
-        </w:rPr>
-        <w:t>myStack.push</w:t>
-      </w:r>
-      <w:proofErr w:type="spellEnd"/>
-      <w:r>
-        <w:rPr>
-          <w:rFonts w:ascii="Courier New" w:hAnsi="Courier New" w:cs="Courier New"/>
-        </w:rPr>
-        <w:t>(10</w:t>
-      </w:r>
-      <w:proofErr w:type="gramStart"/>
-      <w:r>
-        <w:rPr>
-          <w:rFonts w:ascii="Courier New" w:hAnsi="Courier New" w:cs="Courier New"/>
-        </w:rPr>
         <w:t>);</w:t>
       </w:r>
-      <w:proofErr w:type="gramEnd"/>
-    </w:p>
-    <w:p>
-      <w:pPr>
-        <w:spacing w:after="0" w:line="259" w:lineRule="auto"/>
-        <w:ind w:left="0" w:firstLine="0"/>
-        <w:jc w:val="left"/>
-        <w:rPr>
-          <w:rFonts w:ascii="Courier New" w:hAnsi="Courier New" w:cs="Courier New"/>
-        </w:rPr>
-      </w:pPr>
-      <w:r>
-        <w:rPr>
-          <w:rFonts w:ascii="Courier New" w:hAnsi="Courier New" w:cs="Courier New"/>
-        </w:rPr>
-        <w:t xml:space="preserve">    </w:t>
-      </w:r>
-      <w:proofErr w:type="spellStart"/>
-      <w:r>
-        <w:rPr>
-          <w:rFonts w:ascii="Courier New" w:hAnsi="Courier New" w:cs="Courier New"/>
-        </w:rPr>
-        <w:t>myStack.push</w:t>
-      </w:r>
-      <w:proofErr w:type="spellEnd"/>
-      <w:r>
-        <w:rPr>
-          <w:rFonts w:ascii="Courier New" w:hAnsi="Courier New" w:cs="Courier New"/>
-        </w:rPr>
-        <w:t>(20</w:t>
-      </w:r>
-      <w:proofErr w:type="gramStart"/>
-      <w:r>
-        <w:rPr>
-          <w:rFonts w:ascii="Courier New" w:hAnsi="Courier New" w:cs="Courier New"/>
-        </w:rPr>
-        <w:t>);</w:t>
-      </w:r>
-      <w:proofErr w:type="gramEnd"/>
-    </w:p>
-    <w:p>
-      <w:pPr>
-        <w:spacing w:after="0" w:line="259" w:lineRule="auto"/>
-        <w:ind w:left="0" w:firstLine="0"/>
-        <w:jc w:val="left"/>
-        <w:rPr>
-          <w:rFonts w:ascii="Courier New" w:hAnsi="Courier New" w:cs="Courier New"/>
-        </w:rPr>
-      </w:pPr>
-      <w:r>
-        <w:rPr>
-          <w:rFonts w:ascii="Courier New" w:hAnsi="Courier New" w:cs="Courier New"/>
-        </w:rPr>
-        <w:t xml:space="preserve">    </w:t>
-      </w:r>
-      <w:proofErr w:type="spellStart"/>
-      <w:r>
-        <w:rPr>
-          <w:rFonts w:ascii="Courier New" w:hAnsi="Courier New" w:cs="Courier New"/>
-        </w:rPr>
-        <w:t>myStack.push</w:t>
-      </w:r>
-      <w:proofErr w:type="spellEnd"/>
-      <w:r>
-        <w:rPr>
-          <w:rFonts w:ascii="Courier New" w:hAnsi="Courier New" w:cs="Courier New"/>
-        </w:rPr>
-        <w:t>(30</w:t>
-      </w:r>
-      <w:proofErr w:type="gramStart"/>
-      <w:r>
-        <w:rPr>
-          <w:rFonts w:ascii="Courier New" w:hAnsi="Courier New" w:cs="Courier New"/>
-        </w:rPr>
-        <w:t>);</w:t>
-      </w:r>
-      <w:proofErr w:type="gramEnd"/>
-    </w:p>
-    <w:p>
-      <w:pPr>
-        <w:spacing w:after="0" w:line="259" w:lineRule="auto"/>
-        <w:ind w:left="0" w:firstLine="0"/>
-        <w:jc w:val="left"/>
-        <w:rPr>
-          <w:rFonts w:ascii="Courier New" w:hAnsi="Courier New" w:cs="Courier New"/>
-        </w:rPr>
-      </w:pPr>
-      <w:r>
-        <w:rPr>
-          <w:rFonts w:ascii="Courier New" w:hAnsi="Courier New" w:cs="Courier New"/>
-        </w:rPr>
-        <w:t xml:space="preserve">    </w:t>
-      </w:r>
-      <w:proofErr w:type="spellStart"/>
-      <w:r>
-        <w:rPr>
-          <w:rFonts w:ascii="Courier New" w:hAnsi="Courier New" w:cs="Courier New"/>
-        </w:rPr>
-        <w:t>myStack.push</w:t>
-      </w:r>
-      <w:proofErr w:type="spellEnd"/>
-      <w:r>
-        <w:rPr>
-          <w:rFonts w:ascii="Courier New" w:hAnsi="Courier New" w:cs="Courier New"/>
-        </w:rPr>
-        <w:t>(40</w:t>
-      </w:r>
-      <w:proofErr w:type="gramStart"/>
-      <w:r>
-        <w:rPr>
-          <w:rFonts w:ascii="Courier New" w:hAnsi="Courier New" w:cs="Courier New"/>
-        </w:rPr>
-        <w:t>);</w:t>
-      </w:r>
-      <w:proofErr w:type="gramEnd"/>
-    </w:p>
-    <w:p>
-      <w:pPr>
-        <w:spacing w:after="0" w:line="259" w:lineRule="auto"/>
-        <w:ind w:left="0" w:firstLine="0"/>
-        <w:jc w:val="left"/>
-        <w:rPr>
-          <w:rFonts w:ascii="Courier New" w:hAnsi="Courier New" w:cs="Courier New"/>
-        </w:rPr>
-      </w:pPr>
-      <w:r>
-        <w:rPr>
-          <w:rFonts w:ascii="Courier New" w:hAnsi="Courier New" w:cs="Courier New"/>
-        </w:rPr>
-        <w:t xml:space="preserve">    </w:t>
-      </w:r>
-      <w:proofErr w:type="spellStart"/>
-      <w:r>
-        <w:rPr>
-          <w:rFonts w:ascii="Courier New" w:hAnsi="Courier New" w:cs="Courier New"/>
-        </w:rPr>
-        <w:t>myStack.push</w:t>
-      </w:r>
-      <w:proofErr w:type="spellEnd"/>
-      <w:r>
-        <w:rPr>
-          <w:rFonts w:ascii="Courier New" w:hAnsi="Courier New" w:cs="Courier New"/>
-        </w:rPr>
-        <w:t>(50</w:t>
-      </w:r>
-      <w:proofErr w:type="gramStart"/>
-      <w:r>
-        <w:rPr>
-          <w:rFonts w:ascii="Courier New" w:hAnsi="Courier New" w:cs="Courier New"/>
-        </w:rPr>
-        <w:t>);</w:t>
-      </w:r>
-      <w:proofErr w:type="gramEnd"/>
-    </w:p>
-    <w:p>
-      <w:pPr>
-        <w:spacing w:after="0" w:line="259" w:lineRule="auto"/>
-        <w:ind w:left="0" w:firstLine="0"/>
-        <w:jc w:val="left"/>
-        <w:rPr>
-          <w:rFonts w:ascii="Courier New" w:hAnsi="Courier New" w:cs="Courier New"/>
-        </w:rPr>
-      </w:pPr>
-      <w:r>
-        <w:rPr>
-          <w:rFonts w:ascii="Courier New" w:hAnsi="Courier New" w:cs="Courier New"/>
-        </w:rPr>
-        <w:t xml:space="preserve">    </w:t>
-      </w:r>
-      <w:proofErr w:type="spellStart"/>
-      <w:r>
-        <w:rPr>
-          <w:rFonts w:ascii="Courier New" w:hAnsi="Courier New" w:cs="Courier New"/>
-        </w:rPr>
-        <w:t>myStack.push</w:t>
-      </w:r>
-      <w:proofErr w:type="spellEnd"/>
-      <w:r>
-        <w:rPr>
-          <w:rFonts w:ascii="Courier New" w:hAnsi="Courier New" w:cs="Courier New"/>
-        </w:rPr>
-        <w:t>(60</w:t>
-      </w:r>
-      <w:proofErr w:type="gramStart"/>
-      <w:r>
-        <w:rPr>
-          <w:rFonts w:ascii="Courier New" w:hAnsi="Courier New" w:cs="Courier New"/>
-        </w:rPr>
-        <w:t>);</w:t>
-      </w:r>
-      <w:proofErr w:type="gramEnd"/>
-    </w:p>
-    <w:p>
-      <w:pPr>
-        <w:spacing w:after="0" w:line="259" w:lineRule="auto"/>
-        <w:ind w:left="0" w:firstLine="0"/>
-        <w:jc w:val="left"/>
-        <w:rPr>
-          <w:rFonts w:ascii="Courier New" w:hAnsi="Courier New" w:cs="Courier New"/>
-        </w:rPr>
-      </w:pPr>
-      <w:r>
-        <w:rPr>
-          <w:rFonts w:ascii="Courier New" w:hAnsi="Courier New" w:cs="Courier New"/>
-        </w:rPr>
-        <w:t xml:space="preserve">    </w:t>
-      </w:r>
-      <w:proofErr w:type="spellStart"/>
-      <w:r>
-        <w:rPr>
-          <w:rFonts w:ascii="Courier New" w:hAnsi="Courier New" w:cs="Courier New"/>
-        </w:rPr>
-        <w:t>myStack.push</w:t>
-      </w:r>
-      <w:proofErr w:type="spellEnd"/>
-      <w:r>
-        <w:rPr>
-          <w:rFonts w:ascii="Courier New" w:hAnsi="Courier New" w:cs="Courier New"/>
-        </w:rPr>
-        <w:t>(70</w:t>
-      </w:r>
-      <w:proofErr w:type="gramStart"/>
-      <w:r>
-        <w:rPr>
-          <w:rFonts w:ascii="Courier New" w:hAnsi="Courier New" w:cs="Courier New"/>
-        </w:rPr>
-        <w:t>);</w:t>
-      </w:r>
-      <w:proofErr w:type="gramEnd"/>
-    </w:p>
-    <w:p>
-      <w:pPr>
-        <w:spacing w:after="0" w:line="259" w:lineRule="auto"/>
-        <w:ind w:left="0" w:firstLine="0"/>
-        <w:jc w:val="left"/>
-        <w:rPr>
-          <w:rFonts w:ascii="Courier New" w:hAnsi="Courier New" w:cs="Courier New"/>
-        </w:rPr>
-      </w:pPr>
-      <w:r>
-        <w:rPr>
-          <w:rFonts w:ascii="Courier New" w:hAnsi="Courier New" w:cs="Courier New"/>
-        </w:rPr>
-        <w:t xml:space="preserve">    </w:t>
-      </w:r>
-      <w:proofErr w:type="spellStart"/>
-      <w:r>
-        <w:rPr>
-          <w:rFonts w:ascii="Courier New" w:hAnsi="Courier New" w:cs="Courier New"/>
-        </w:rPr>
-        <w:t>myStack.push</w:t>
-      </w:r>
-      <w:proofErr w:type="spellEnd"/>
-      <w:r>
-        <w:rPr>
-          <w:rFonts w:ascii="Courier New" w:hAnsi="Courier New" w:cs="Courier New"/>
-        </w:rPr>
-        <w:t>(80</w:t>
-      </w:r>
-      <w:proofErr w:type="gramStart"/>
-      <w:r>
-        <w:rPr>
-          <w:rFonts w:ascii="Courier New" w:hAnsi="Courier New" w:cs="Courier New"/>
-        </w:rPr>
-        <w:t>);</w:t>
-      </w:r>
-      <w:proofErr w:type="gramEnd"/>
-    </w:p>
-    <w:p>
-      <w:pPr>
-        <w:spacing w:after="0" w:line="259" w:lineRule="auto"/>
-        <w:ind w:left="0" w:firstLine="0"/>
-        <w:jc w:val="left"/>
-        <w:rPr>
-          <w:rFonts w:ascii="Courier New" w:hAnsi="Courier New" w:cs="Courier New"/>
-        </w:rPr>
-      </w:pPr>
-      <w:r>
-        <w:rPr>
-          <w:rFonts w:ascii="Courier New" w:hAnsi="Courier New" w:cs="Courier New"/>
-        </w:rPr>
-        <w:t xml:space="preserve">    </w:t>
-      </w:r>
-      <w:proofErr w:type="spellStart"/>
-      <w:r>
-        <w:rPr>
-          <w:rFonts w:ascii="Courier New" w:hAnsi="Courier New" w:cs="Courier New"/>
-        </w:rPr>
-        <w:t>myStack.push</w:t>
-      </w:r>
-      <w:proofErr w:type="spellEnd"/>
-      <w:r>
-        <w:rPr>
-          <w:rFonts w:ascii="Courier New" w:hAnsi="Courier New" w:cs="Courier New"/>
-        </w:rPr>
-        <w:t>(90</w:t>
-      </w:r>
-      <w:proofErr w:type="gramStart"/>
-      <w:r>
-        <w:rPr>
-          <w:rFonts w:ascii="Courier New" w:hAnsi="Courier New" w:cs="Courier New"/>
-        </w:rPr>
-        <w:t>);</w:t>
-      </w:r>
-      <w:proofErr w:type="gramEnd"/>
-    </w:p>
-    <w:p>
-      <w:pPr>
-        <w:spacing w:after="0" w:line="259" w:lineRule="auto"/>
-        <w:ind w:left="0" w:firstLine="0"/>
-        <w:jc w:val="left"/>
-        <w:rPr>
-          <w:rFonts w:ascii="Courier New" w:hAnsi="Courier New" w:cs="Courier New"/>
-        </w:rPr>
-      </w:pPr>
-      <w:r>
-        <w:rPr>
-          <w:rFonts w:ascii="Courier New" w:hAnsi="Courier New" w:cs="Courier New"/>
-        </w:rPr>
-        <w:t xml:space="preserve">    </w:t>
-      </w:r>
-      <w:proofErr w:type="spellStart"/>
-      <w:r>
-        <w:rPr>
-          <w:rFonts w:ascii="Courier New" w:hAnsi="Courier New" w:cs="Courier New"/>
-        </w:rPr>
-        <w:t>myStack.push</w:t>
-      </w:r>
-      <w:proofErr w:type="spellEnd"/>
-      <w:r>
-        <w:rPr>
-          <w:rFonts w:ascii="Courier New" w:hAnsi="Courier New" w:cs="Courier New"/>
-        </w:rPr>
-        <w:t>(100</w:t>
-      </w:r>
-      <w:proofErr w:type="gramStart"/>
-      <w:r>
-        <w:rPr>
-          <w:rFonts w:ascii="Courier New" w:hAnsi="Courier New" w:cs="Courier New"/>
-        </w:rPr>
-        <w:t>);</w:t>
-      </w:r>
-      <w:proofErr w:type="gramEnd"/>
-    </w:p>
-    <w:p>
-      <w:pPr>
-        <w:spacing w:after="0" w:line="259" w:lineRule="auto"/>
-        <w:ind w:left="0" w:firstLine="0"/>
-        <w:jc w:val="left"/>
-        <w:rPr>
-          <w:rFonts w:ascii="Courier New" w:hAnsi="Courier New" w:cs="Courier New"/>
-        </w:rPr>
-      </w:pPr>
-      <w:r>
-        <w:rPr>
-          <w:rFonts w:ascii="Courier New" w:hAnsi="Courier New" w:cs="Courier New"/>
-        </w:rPr>
-        <w:t xml:space="preserve">    </w:t>
-      </w:r>
-      <w:proofErr w:type="spellStart"/>
-      <w:r>
-        <w:rPr>
-          <w:rFonts w:ascii="Courier New" w:hAnsi="Courier New" w:cs="Courier New"/>
-        </w:rPr>
-        <w:t>myStack.display</w:t>
-      </w:r>
-      <w:proofErr w:type="spellEnd"/>
-      <w:r>
-        <w:rPr>
-          <w:rFonts w:ascii="Courier New" w:hAnsi="Courier New" w:cs="Courier New"/>
-        </w:rPr>
-        <w:t>(</w:t>
-      </w:r>
-      <w:proofErr w:type="gramStart"/>
-      <w:r>
-        <w:rPr>
-          <w:rFonts w:ascii="Courier New" w:hAnsi="Courier New" w:cs="Courier New"/>
-        </w:rPr>
-        <w:t>);</w:t>
-      </w:r>
-      <w:proofErr w:type="gramEnd"/>
-    </w:p>
-    <w:p>
-      <w:pPr>
-        <w:spacing w:after="0" w:line="259" w:lineRule="auto"/>
-        <w:ind w:left="0" w:firstLine="0"/>
-        <w:jc w:val="left"/>
-        <w:rPr>
-          <w:rFonts w:ascii="Courier New" w:hAnsi="Courier New" w:cs="Courier New"/>
-        </w:rPr>
-      </w:pPr>
-      <w:r>
-        <w:rPr>
-          <w:rFonts w:ascii="Courier New" w:hAnsi="Courier New" w:cs="Courier New"/>
-        </w:rPr>
-        <w:t xml:space="preserve">    </w:t>
-      </w:r>
-      <w:proofErr w:type="spellStart"/>
-      <w:proofErr w:type="gramStart"/>
-      <w:r>
-        <w:rPr>
-          <w:rFonts w:ascii="Courier New" w:hAnsi="Courier New" w:cs="Courier New"/>
-        </w:rPr>
-        <w:t>myStack.pop</w:t>
-      </w:r>
-      <w:proofErr w:type="spellEnd"/>
-      <w:r>
-        <w:rPr>
-          <w:rFonts w:ascii="Courier New" w:hAnsi="Courier New" w:cs="Courier New"/>
-        </w:rPr>
-        <w:t>(</w:t>
-      </w:r>
-      <w:proofErr w:type="gramEnd"/>
-      <w:r>
-        <w:rPr>
-          <w:rFonts w:ascii="Courier New" w:hAnsi="Courier New" w:cs="Courier New"/>
-        </w:rPr>
-        <w:t>);</w:t>
-      </w:r>
-    </w:p>
-    <w:p>
-      <w:pPr>
-        <w:spacing w:after="0" w:line="259" w:lineRule="auto"/>
-        <w:ind w:left="0" w:firstLine="0"/>
-        <w:jc w:val="left"/>
-        <w:rPr>
-          <w:rFonts w:ascii="Courier New" w:hAnsi="Courier New" w:cs="Courier New"/>
-        </w:rPr>
-      </w:pPr>
-      <w:r>
-        <w:rPr>
-          <w:rFonts w:ascii="Courier New" w:hAnsi="Courier New" w:cs="Courier New"/>
-        </w:rPr>
-        <w:t xml:space="preserve">    </w:t>
-      </w:r>
-      <w:proofErr w:type="spellStart"/>
-      <w:proofErr w:type="gramStart"/>
-      <w:r>
-        <w:rPr>
-          <w:rFonts w:ascii="Courier New" w:hAnsi="Courier New" w:cs="Courier New"/>
-        </w:rPr>
-        <w:t>myStack.pop</w:t>
-      </w:r>
-      <w:proofErr w:type="spellEnd"/>
-      <w:r>
-        <w:rPr>
-          <w:rFonts w:ascii="Courier New" w:hAnsi="Courier New" w:cs="Courier New"/>
-        </w:rPr>
-        <w:t>(</w:t>
-      </w:r>
-      <w:proofErr w:type="gramEnd"/>
-      <w:r>
-        <w:rPr>
-          <w:rFonts w:ascii="Courier New" w:hAnsi="Courier New" w:cs="Courier New"/>
-        </w:rPr>
-        <w:t>);</w:t>
-      </w:r>
-    </w:p>
-    <w:p>
-      <w:pPr>
-        <w:spacing w:after="0" w:line="259" w:lineRule="auto"/>
-        <w:ind w:left="0" w:firstLine="0"/>
-        <w:jc w:val="left"/>
-        <w:rPr>
-          <w:rFonts w:ascii="Courier New" w:hAnsi="Courier New" w:cs="Courier New"/>
-        </w:rPr>
-      </w:pPr>
-      <w:r>
-        <w:rPr>
-          <w:rFonts w:ascii="Courier New" w:hAnsi="Courier New" w:cs="Courier New"/>
-        </w:rPr>
-        <w:t xml:space="preserve">    </w:t>
-      </w:r>
-      <w:proofErr w:type="spellStart"/>
-      <w:proofErr w:type="gramStart"/>
-      <w:r>
-        <w:rPr>
-          <w:rFonts w:ascii="Courier New" w:hAnsi="Courier New" w:cs="Courier New"/>
-        </w:rPr>
-        <w:t>myStack.pop</w:t>
-      </w:r>
-      <w:proofErr w:type="spellEnd"/>
-      <w:r>
-        <w:rPr>
-          <w:rFonts w:ascii="Courier New" w:hAnsi="Courier New" w:cs="Courier New"/>
-        </w:rPr>
-        <w:t>(</w:t>
-      </w:r>
-      <w:proofErr w:type="gramEnd"/>
-      <w:r>
-        <w:rPr>
-          <w:rFonts w:ascii="Courier New" w:hAnsi="Courier New" w:cs="Courier New"/>
-        </w:rPr>
-        <w:t>);</w:t>
-      </w:r>
-    </w:p>
-    <w:p>
-      <w:pPr>
-        <w:spacing w:after="0" w:line="259" w:lineRule="auto"/>
-        <w:ind w:left="0" w:firstLine="0"/>
-        <w:jc w:val="left"/>
-        <w:rPr>
-          <w:rFonts w:ascii="Courier New" w:hAnsi="Courier New" w:cs="Courier New"/>
-        </w:rPr>
-      </w:pPr>
-      <w:r>
-        <w:rPr>
-          <w:rFonts w:ascii="Courier New" w:hAnsi="Courier New" w:cs="Courier New"/>
-        </w:rPr>
-        <w:t xml:space="preserve">    </w:t>
-      </w:r>
-      <w:proofErr w:type="spellStart"/>
-      <w:proofErr w:type="gramStart"/>
-      <w:r>
-        <w:rPr>
-          <w:rFonts w:ascii="Courier New" w:hAnsi="Courier New" w:cs="Courier New"/>
-        </w:rPr>
-        <w:t>myStack.pop</w:t>
-      </w:r>
-      <w:proofErr w:type="spellEnd"/>
-      <w:r>
-        <w:rPr>
-          <w:rFonts w:ascii="Courier New" w:hAnsi="Courier New" w:cs="Courier New"/>
-        </w:rPr>
-        <w:t>(</w:t>
-      </w:r>
-      <w:proofErr w:type="gramEnd"/>
-      <w:r>
-        <w:rPr>
-          <w:rFonts w:ascii="Courier New" w:hAnsi="Courier New" w:cs="Courier New"/>
-        </w:rPr>
-        <w:t>);</w:t>
-      </w:r>
-    </w:p>
-    <w:p>
-      <w:pPr>
-        <w:spacing w:after="0" w:line="259" w:lineRule="auto"/>
-        <w:ind w:left="0" w:firstLine="0"/>
-        <w:jc w:val="left"/>
-        <w:rPr>
-          <w:rFonts w:ascii="Courier New" w:hAnsi="Courier New" w:cs="Courier New"/>
-        </w:rPr>
-      </w:pPr>
-      <w:r>
-        <w:rPr>
-          <w:rFonts w:ascii="Courier New" w:hAnsi="Courier New" w:cs="Courier New"/>
-        </w:rPr>
-        <w:lastRenderedPageBreak/>
+    </w:p>
+    <w:p>
+      <w:pPr>
+        <w:spacing w:after="0" w:line="259" w:lineRule="auto"/>
+        <w:ind w:left="0" w:firstLine="0"/>
+        <w:jc w:val="left"/>
+        <w:rPr>
+          <w:rFonts w:ascii="Courier New" w:hAnsi="Courier New" w:cs="Courier New"/>
+        </w:rPr>
+      </w:pPr>
+      <w:r>
+        <w:rPr>
+          <w:rFonts w:ascii="Courier New" w:hAnsi="Courier New" w:cs="Courier New"/>
+        </w:rPr>
         <w:t xml:space="preserve">    </w:t>
       </w:r>
       <w:proofErr w:type="spellStart"/>
@@ -6569,7 +6627,7 @@
                     </pic:cNvPicPr>
                   </pic:nvPicPr>
                   <pic:blipFill>
-                    <a:blip r:embed="rId7">
+                    <a:blip r:embed="rId8">
                       <a:extLst>
                         <a:ext uri="{28A0092B-C50C-407E-A947-70E740481C1C}">
                           <a14:useLocalDpi xmlns:a14="http://schemas.microsoft.com/office/drawing/2010/main" val="0"/>
@@ -6795,6 +6853,12 @@
     <w:sectPr>
       <w:pgSz w:w="12240" w:h="15840"/>
       <w:pgMar w:top="1212" w:right="1436" w:bottom="740" w:left="1440" w:header="720" w:footer="720" w:gutter="0"/>
+      <w:pgBorders w:offsetFrom="page">
+        <w:top w:val="single" w:sz="4" w:space="24" w:color="auto"/>
+        <w:left w:val="single" w:sz="4" w:space="24" w:color="auto"/>
+        <w:bottom w:val="single" w:sz="4" w:space="24" w:color="auto"/>
+        <w:right w:val="single" w:sz="4" w:space="24" w:color="auto"/>
+      </w:pgBorders>
       <w:cols w:space="720"/>
     </w:sectPr>
   </w:body>
@@ -7672,6 +7736,29 @@
     <w:semiHidden/>
     <w:unhideWhenUsed/>
   </w:style>
+  <w:style w:type="character" w:styleId="Hyperlink">
+    <w:name w:val="Hyperlink"/>
+    <w:basedOn w:val="DefaultParagraphFont"/>
+    <w:uiPriority w:val="99"/>
+    <w:unhideWhenUsed/>
+    <w:rsid w:val="00495068"/>
+    <w:rPr>
+      <w:color w:val="0563C1" w:themeColor="hyperlink"/>
+      <w:u w:val="single"/>
+    </w:rPr>
+  </w:style>
+  <w:style w:type="character" w:styleId="UnresolvedMention">
+    <w:name w:val="Unresolved Mention"/>
+    <w:basedOn w:val="DefaultParagraphFont"/>
+    <w:uiPriority w:val="99"/>
+    <w:semiHidden/>
+    <w:unhideWhenUsed/>
+    <w:rsid w:val="00495068"/>
+    <w:rPr>
+      <w:color w:val="605E5C"/>
+      <w:shd w:val="clear" w:color="auto" w:fill="E1DFDD"/>
+    </w:rPr>
+  </w:style>
 </w:styles>
 </file>
 

</xml_diff>